<commit_message>
adding car pages and animating RENT
</commit_message>
<xml_diff>
--- a/extras/Project_Report.docx
+++ b/extras/Project_Report.docx
@@ -946,27 +946,7 @@
           <w:szCs w:val="24"/>
           <w:shd w:val="clear" w:color="auto" w:fill="FFFFFF"/>
         </w:rPr>
-        <w:t xml:space="preserve"> any popular sight-seeing place that are not very far from their </w:t>
-      </w:r>
-      <w:proofErr w:type="gramStart"/>
-      <w:r>
-        <w:rPr>
-          <w:rFonts w:ascii="Times New Roman" w:hAnsi="Times New Roman" w:cs="Times New Roman"/>
-          <w:sz w:val="24"/>
-          <w:szCs w:val="24"/>
-          <w:shd w:val="clear" w:color="auto" w:fill="FFFFFF"/>
-        </w:rPr>
-        <w:t>homes</w:t>
-      </w:r>
-      <w:proofErr w:type="gramEnd"/>
-      <w:r>
-        <w:rPr>
-          <w:rFonts w:ascii="Times New Roman" w:hAnsi="Times New Roman" w:cs="Times New Roman"/>
-          <w:sz w:val="24"/>
-          <w:szCs w:val="24"/>
-          <w:shd w:val="clear" w:color="auto" w:fill="FFFFFF"/>
-        </w:rPr>
-        <w:t xml:space="preserve"> they use car for travelling</w:t>
+        <w:t xml:space="preserve"> any popular sight-seeing place that are not very far from their homes they use car for travelling</w:t>
       </w:r>
       <w:r>
         <w:rPr>
@@ -3187,7 +3167,34 @@
           <w:shd w:val="clear" w:color="auto" w:fill="FFFFFF"/>
           <w:lang w:val="en-IN"/>
         </w:rPr>
-        <w:t>Filters (Car Type, Price Range, Brand, Availability)</w:t>
+        <w:t>Car Listings (Thumbnail, Car Details, Rent Now Button)</w:t>
+      </w:r>
+    </w:p>
+    <w:p>
+      <w:pPr>
+        <w:numPr>
+          <w:ilvl w:val="1"/>
+          <w:numId w:val="2"/>
+        </w:numPr>
+        <w:spacing w:after="0" w:line="360" w:lineRule="auto"/>
+        <w:jc w:val="both"/>
+        <w:rPr>
+          <w:rFonts w:ascii="Times New Roman" w:hAnsi="Times New Roman" w:cs="Times New Roman"/>
+          <w:sz w:val="24"/>
+          <w:szCs w:val="24"/>
+          <w:shd w:val="clear" w:color="auto" w:fill="FFFFFF"/>
+          <w:lang w:val="en-IN"/>
+        </w:rPr>
+      </w:pPr>
+      <w:r>
+        <w:rPr>
+          <w:rFonts w:ascii="Times New Roman" w:hAnsi="Times New Roman" w:cs="Times New Roman"/>
+          <w:sz w:val="24"/>
+          <w:szCs w:val="24"/>
+          <w:shd w:val="clear" w:color="auto" w:fill="FFFFFF"/>
+          <w:lang w:val="en-IN"/>
+        </w:rPr>
+        <w:t>Footer</w:t>
       </w:r>
     </w:p>
     <w:p>
@@ -3214,7 +3221,45 @@
           <w:shd w:val="clear" w:color="auto" w:fill="FFFFFF"/>
           <w:lang w:val="en-IN"/>
         </w:rPr>
-        <w:t>Car Listings (Thumbnail, Car Details, Rent Now Button)</w:t>
+        <w:t>Links</w:t>
+      </w:r>
+    </w:p>
+    <w:p>
+      <w:pPr>
+        <w:spacing w:after="0" w:line="360" w:lineRule="auto"/>
+        <w:ind w:left="360"/>
+        <w:jc w:val="both"/>
+        <w:rPr>
+          <w:rFonts w:ascii="Times New Roman" w:hAnsi="Times New Roman" w:cs="Times New Roman"/>
+          <w:sz w:val="28"/>
+          <w:szCs w:val="28"/>
+          <w:shd w:val="clear" w:color="auto" w:fill="FFFFFF"/>
+          <w:lang w:val="en-IN"/>
+        </w:rPr>
+      </w:pPr>
+      <w:r>
+        <w:rPr>
+          <w:rFonts w:ascii="Times New Roman" w:hAnsi="Times New Roman" w:cs="Times New Roman"/>
+          <w:b/>
+          <w:bCs/>
+          <w:sz w:val="28"/>
+          <w:szCs w:val="28"/>
+          <w:shd w:val="clear" w:color="auto" w:fill="FFFFFF"/>
+          <w:lang w:val="en-IN"/>
+        </w:rPr>
+        <w:t xml:space="preserve">3.3 </w:t>
+      </w:r>
+      <w:r>
+        <w:rPr>
+          <w:rFonts w:ascii="Times New Roman" w:hAnsi="Times New Roman" w:cs="Times New Roman"/>
+          <w:b/>
+          <w:bCs/>
+          <w:sz w:val="28"/>
+          <w:szCs w:val="28"/>
+          <w:shd w:val="clear" w:color="auto" w:fill="FFFFFF"/>
+          <w:lang w:val="en-IN"/>
+        </w:rPr>
+        <w:t>Car Details Page</w:t>
       </w:r>
     </w:p>
     <w:p>
@@ -3241,7 +3286,7 @@
           <w:shd w:val="clear" w:color="auto" w:fill="FFFFFF"/>
           <w:lang w:val="en-IN"/>
         </w:rPr>
-        <w:t>Footer</w:t>
+        <w:t>Header</w:t>
       </w:r>
     </w:p>
     <w:p>
@@ -3268,45 +3313,7 @@
           <w:shd w:val="clear" w:color="auto" w:fill="FFFFFF"/>
           <w:lang w:val="en-IN"/>
         </w:rPr>
-        <w:t>Links</w:t>
-      </w:r>
-    </w:p>
-    <w:p>
-      <w:pPr>
-        <w:spacing w:after="0" w:line="360" w:lineRule="auto"/>
-        <w:ind w:left="360"/>
-        <w:jc w:val="both"/>
-        <w:rPr>
-          <w:rFonts w:ascii="Times New Roman" w:hAnsi="Times New Roman" w:cs="Times New Roman"/>
-          <w:sz w:val="28"/>
-          <w:szCs w:val="28"/>
-          <w:shd w:val="clear" w:color="auto" w:fill="FFFFFF"/>
-          <w:lang w:val="en-IN"/>
-        </w:rPr>
-      </w:pPr>
-      <w:r>
-        <w:rPr>
-          <w:rFonts w:ascii="Times New Roman" w:hAnsi="Times New Roman" w:cs="Times New Roman"/>
-          <w:b/>
-          <w:bCs/>
-          <w:sz w:val="28"/>
-          <w:szCs w:val="28"/>
-          <w:shd w:val="clear" w:color="auto" w:fill="FFFFFF"/>
-          <w:lang w:val="en-IN"/>
-        </w:rPr>
-        <w:t xml:space="preserve">3.3 </w:t>
-      </w:r>
-      <w:r>
-        <w:rPr>
-          <w:rFonts w:ascii="Times New Roman" w:hAnsi="Times New Roman" w:cs="Times New Roman"/>
-          <w:b/>
-          <w:bCs/>
-          <w:sz w:val="28"/>
-          <w:szCs w:val="28"/>
-          <w:shd w:val="clear" w:color="auto" w:fill="FFFFFF"/>
-          <w:lang w:val="en-IN"/>
-        </w:rPr>
-        <w:t>Car Details Page</w:t>
+        <w:t>Logo</w:t>
       </w:r>
     </w:p>
     <w:p>
@@ -3333,7 +3340,7 @@
           <w:shd w:val="clear" w:color="auto" w:fill="FFFFFF"/>
           <w:lang w:val="en-IN"/>
         </w:rPr>
-        <w:t>Header</w:t>
+        <w:t>Main Content</w:t>
       </w:r>
     </w:p>
     <w:p>
@@ -3360,7 +3367,7 @@
           <w:shd w:val="clear" w:color="auto" w:fill="FFFFFF"/>
           <w:lang w:val="en-IN"/>
         </w:rPr>
-        <w:t>Logo</w:t>
+        <w:t>Car Image</w:t>
       </w:r>
     </w:p>
     <w:p>
@@ -3387,8 +3394,49 @@
           <w:shd w:val="clear" w:color="auto" w:fill="FFFFFF"/>
           <w:lang w:val="en-IN"/>
         </w:rPr>
-        <w:t>Navigation Menu</w:t>
-      </w:r>
+        <w:t>Car Details (Make, Model, Year, Price, Features)</w:t>
+      </w:r>
+    </w:p>
+    <w:p>
+      <w:pPr>
+        <w:numPr>
+          <w:ilvl w:val="2"/>
+          <w:numId w:val="2"/>
+        </w:numPr>
+        <w:spacing w:after="0" w:line="360" w:lineRule="auto"/>
+        <w:jc w:val="both"/>
+        <w:rPr>
+          <w:rFonts w:ascii="Times New Roman" w:hAnsi="Times New Roman" w:cs="Times New Roman"/>
+          <w:sz w:val="24"/>
+          <w:szCs w:val="24"/>
+          <w:shd w:val="clear" w:color="auto" w:fill="FFFFFF"/>
+          <w:lang w:val="en-IN"/>
+        </w:rPr>
+      </w:pPr>
+      <w:r>
+        <w:rPr>
+          <w:rFonts w:ascii="Times New Roman" w:hAnsi="Times New Roman" w:cs="Times New Roman"/>
+          <w:sz w:val="24"/>
+          <w:szCs w:val="24"/>
+          <w:shd w:val="clear" w:color="auto" w:fill="FFFFFF"/>
+          <w:lang w:val="en-IN"/>
+        </w:rPr>
+        <w:t>Booking Form (Pickup Date, Return Date, Personal Details, Payment)</w:t>
+      </w:r>
+    </w:p>
+    <w:p>
+      <w:pPr>
+        <w:spacing w:after="0" w:line="360" w:lineRule="auto"/>
+        <w:ind w:left="2160"/>
+        <w:jc w:val="both"/>
+        <w:rPr>
+          <w:rFonts w:ascii="Times New Roman" w:hAnsi="Times New Roman" w:cs="Times New Roman"/>
+          <w:sz w:val="24"/>
+          <w:szCs w:val="24"/>
+          <w:shd w:val="clear" w:color="auto" w:fill="FFFFFF"/>
+          <w:lang w:val="en-IN"/>
+        </w:rPr>
+      </w:pPr>
     </w:p>
     <w:p>
       <w:pPr>
@@ -3414,7 +3462,7 @@
           <w:shd w:val="clear" w:color="auto" w:fill="FFFFFF"/>
           <w:lang w:val="en-IN"/>
         </w:rPr>
-        <w:t>Main Content</w:t>
+        <w:t>Footer</w:t>
       </w:r>
     </w:p>
     <w:p>
@@ -3441,7 +3489,73 @@
           <w:shd w:val="clear" w:color="auto" w:fill="FFFFFF"/>
           <w:lang w:val="en-IN"/>
         </w:rPr>
-        <w:t>Car Image</w:t>
+        <w:t>Links</w:t>
+      </w:r>
+    </w:p>
+    <w:p>
+      <w:pPr>
+        <w:spacing w:after="0" w:line="360" w:lineRule="auto"/>
+        <w:ind w:left="360"/>
+        <w:jc w:val="both"/>
+        <w:rPr>
+          <w:rFonts w:ascii="Times New Roman" w:hAnsi="Times New Roman" w:cs="Times New Roman"/>
+          <w:sz w:val="28"/>
+          <w:szCs w:val="28"/>
+          <w:shd w:val="clear" w:color="auto" w:fill="FFFFFF"/>
+          <w:lang w:val="en-IN"/>
+        </w:rPr>
+      </w:pPr>
+      <w:r>
+        <w:rPr>
+          <w:rFonts w:ascii="Times New Roman" w:hAnsi="Times New Roman" w:cs="Times New Roman"/>
+          <w:b/>
+          <w:bCs/>
+          <w:sz w:val="28"/>
+          <w:szCs w:val="28"/>
+          <w:shd w:val="clear" w:color="auto" w:fill="FFFFFF"/>
+          <w:lang w:val="en-IN"/>
+        </w:rPr>
+        <w:lastRenderedPageBreak/>
+        <w:t xml:space="preserve">3.4 </w:t>
+      </w:r>
+      <w:r>
+        <w:rPr>
+          <w:rFonts w:ascii="Times New Roman" w:hAnsi="Times New Roman" w:cs="Times New Roman"/>
+          <w:b/>
+          <w:bCs/>
+          <w:sz w:val="28"/>
+          <w:szCs w:val="28"/>
+          <w:shd w:val="clear" w:color="auto" w:fill="FFFFFF"/>
+          <w:lang w:val="en-IN"/>
+        </w:rPr>
+        <w:t>Booking Confirmation Page</w:t>
+      </w:r>
+    </w:p>
+    <w:p>
+      <w:pPr>
+        <w:numPr>
+          <w:ilvl w:val="1"/>
+          <w:numId w:val="2"/>
+        </w:numPr>
+        <w:spacing w:after="0" w:line="360" w:lineRule="auto"/>
+        <w:jc w:val="both"/>
+        <w:rPr>
+          <w:rFonts w:ascii="Times New Roman" w:hAnsi="Times New Roman" w:cs="Times New Roman"/>
+          <w:sz w:val="24"/>
+          <w:szCs w:val="24"/>
+          <w:shd w:val="clear" w:color="auto" w:fill="FFFFFF"/>
+          <w:lang w:val="en-IN"/>
+        </w:rPr>
+      </w:pPr>
+      <w:r>
+        <w:rPr>
+          <w:rFonts w:ascii="Times New Roman" w:hAnsi="Times New Roman" w:cs="Times New Roman"/>
+          <w:sz w:val="24"/>
+          <w:szCs w:val="24"/>
+          <w:shd w:val="clear" w:color="auto" w:fill="FFFFFF"/>
+          <w:lang w:val="en-IN"/>
+        </w:rPr>
+        <w:t>Header</w:t>
       </w:r>
     </w:p>
     <w:p>
@@ -3468,7 +3582,7 @@
           <w:shd w:val="clear" w:color="auto" w:fill="FFFFFF"/>
           <w:lang w:val="en-IN"/>
         </w:rPr>
-        <w:t>Car Details (Make, Model, Year, Price, Features)</w:t>
+        <w:t>Logo</w:t>
       </w:r>
     </w:p>
     <w:p>
@@ -3495,22 +3609,8 @@
           <w:shd w:val="clear" w:color="auto" w:fill="FFFFFF"/>
           <w:lang w:val="en-IN"/>
         </w:rPr>
-        <w:t>Booking Form (Pickup Date, Return Date, Personal Details, Payment)</w:t>
-      </w:r>
-    </w:p>
-    <w:p>
-      <w:pPr>
-        <w:spacing w:after="0" w:line="360" w:lineRule="auto"/>
-        <w:ind w:left="2160"/>
-        <w:jc w:val="both"/>
-        <w:rPr>
-          <w:rFonts w:ascii="Times New Roman" w:hAnsi="Times New Roman" w:cs="Times New Roman"/>
-          <w:sz w:val="24"/>
-          <w:szCs w:val="24"/>
-          <w:shd w:val="clear" w:color="auto" w:fill="FFFFFF"/>
-          <w:lang w:val="en-IN"/>
-        </w:rPr>
-      </w:pPr>
+        <w:t>Navigation Menu</w:t>
+      </w:r>
     </w:p>
     <w:p>
       <w:pPr>
@@ -3536,8 +3636,7 @@
           <w:shd w:val="clear" w:color="auto" w:fill="FFFFFF"/>
           <w:lang w:val="en-IN"/>
         </w:rPr>
-        <w:lastRenderedPageBreak/>
-        <w:t>Footer</w:t>
+        <w:t>Main Content</w:t>
       </w:r>
     </w:p>
     <w:p>
@@ -3564,45 +3663,61 @@
           <w:shd w:val="clear" w:color="auto" w:fill="FFFFFF"/>
           <w:lang w:val="en-IN"/>
         </w:rPr>
-        <w:t>Links</w:t>
-      </w:r>
-    </w:p>
-    <w:p>
-      <w:pPr>
-        <w:spacing w:after="0" w:line="360" w:lineRule="auto"/>
-        <w:ind w:left="360"/>
-        <w:jc w:val="both"/>
-        <w:rPr>
-          <w:rFonts w:ascii="Times New Roman" w:hAnsi="Times New Roman" w:cs="Times New Roman"/>
-          <w:sz w:val="28"/>
-          <w:szCs w:val="28"/>
-          <w:shd w:val="clear" w:color="auto" w:fill="FFFFFF"/>
-          <w:lang w:val="en-IN"/>
-        </w:rPr>
-      </w:pPr>
-      <w:r>
-        <w:rPr>
-          <w:rFonts w:ascii="Times New Roman" w:hAnsi="Times New Roman" w:cs="Times New Roman"/>
-          <w:b/>
-          <w:bCs/>
-          <w:sz w:val="28"/>
-          <w:szCs w:val="28"/>
-          <w:shd w:val="clear" w:color="auto" w:fill="FFFFFF"/>
-          <w:lang w:val="en-IN"/>
-        </w:rPr>
-        <w:t xml:space="preserve">3.4 </w:t>
-      </w:r>
-      <w:r>
-        <w:rPr>
-          <w:rFonts w:ascii="Times New Roman" w:hAnsi="Times New Roman" w:cs="Times New Roman"/>
-          <w:b/>
-          <w:bCs/>
-          <w:sz w:val="28"/>
-          <w:szCs w:val="28"/>
-          <w:shd w:val="clear" w:color="auto" w:fill="FFFFFF"/>
-          <w:lang w:val="en-IN"/>
-        </w:rPr>
-        <w:t>Booking Confirmation Page</w:t>
+        <w:t>Booking Summary (Car Details, Rental Period, Total Cost)</w:t>
+      </w:r>
+    </w:p>
+    <w:p>
+      <w:pPr>
+        <w:numPr>
+          <w:ilvl w:val="2"/>
+          <w:numId w:val="2"/>
+        </w:numPr>
+        <w:spacing w:after="0" w:line="360" w:lineRule="auto"/>
+        <w:jc w:val="both"/>
+        <w:rPr>
+          <w:rFonts w:ascii="Times New Roman" w:hAnsi="Times New Roman" w:cs="Times New Roman"/>
+          <w:sz w:val="24"/>
+          <w:szCs w:val="24"/>
+          <w:shd w:val="clear" w:color="auto" w:fill="FFFFFF"/>
+          <w:lang w:val="en-IN"/>
+        </w:rPr>
+      </w:pPr>
+      <w:r>
+        <w:rPr>
+          <w:rFonts w:ascii="Times New Roman" w:hAnsi="Times New Roman" w:cs="Times New Roman"/>
+          <w:sz w:val="24"/>
+          <w:szCs w:val="24"/>
+          <w:shd w:val="clear" w:color="auto" w:fill="FFFFFF"/>
+          <w:lang w:val="en-IN"/>
+        </w:rPr>
+        <w:t>Confirmation Message</w:t>
+      </w:r>
+    </w:p>
+    <w:p>
+      <w:pPr>
+        <w:numPr>
+          <w:ilvl w:val="2"/>
+          <w:numId w:val="2"/>
+        </w:numPr>
+        <w:spacing w:after="0" w:line="360" w:lineRule="auto"/>
+        <w:jc w:val="both"/>
+        <w:rPr>
+          <w:rFonts w:ascii="Times New Roman" w:hAnsi="Times New Roman" w:cs="Times New Roman"/>
+          <w:sz w:val="24"/>
+          <w:szCs w:val="24"/>
+          <w:shd w:val="clear" w:color="auto" w:fill="FFFFFF"/>
+          <w:lang w:val="en-IN"/>
+        </w:rPr>
+      </w:pPr>
+      <w:r>
+        <w:rPr>
+          <w:rFonts w:ascii="Times New Roman" w:hAnsi="Times New Roman" w:cs="Times New Roman"/>
+          <w:sz w:val="24"/>
+          <w:szCs w:val="24"/>
+          <w:shd w:val="clear" w:color="auto" w:fill="FFFFFF"/>
+          <w:lang w:val="en-IN"/>
+        </w:rPr>
+        <w:t>Download/Print Receipt Button</w:t>
       </w:r>
     </w:p>
     <w:p>
@@ -3629,7 +3744,7 @@
           <w:shd w:val="clear" w:color="auto" w:fill="FFFFFF"/>
           <w:lang w:val="en-IN"/>
         </w:rPr>
-        <w:t>Header</w:t>
+        <w:t>Footer</w:t>
       </w:r>
     </w:p>
     <w:p>
@@ -3656,212 +3771,28 @@
           <w:shd w:val="clear" w:color="auto" w:fill="FFFFFF"/>
           <w:lang w:val="en-IN"/>
         </w:rPr>
-        <w:t>Logo</w:t>
-      </w:r>
-    </w:p>
-    <w:p>
-      <w:pPr>
-        <w:numPr>
-          <w:ilvl w:val="2"/>
-          <w:numId w:val="2"/>
-        </w:numPr>
-        <w:spacing w:after="0" w:line="360" w:lineRule="auto"/>
-        <w:jc w:val="both"/>
-        <w:rPr>
-          <w:rFonts w:ascii="Times New Roman" w:hAnsi="Times New Roman" w:cs="Times New Roman"/>
-          <w:sz w:val="24"/>
-          <w:szCs w:val="24"/>
-          <w:shd w:val="clear" w:color="auto" w:fill="FFFFFF"/>
-          <w:lang w:val="en-IN"/>
-        </w:rPr>
-      </w:pPr>
-      <w:r>
-        <w:rPr>
-          <w:rFonts w:ascii="Times New Roman" w:hAnsi="Times New Roman" w:cs="Times New Roman"/>
-          <w:sz w:val="24"/>
-          <w:szCs w:val="24"/>
-          <w:shd w:val="clear" w:color="auto" w:fill="FFFFFF"/>
-          <w:lang w:val="en-IN"/>
-        </w:rPr>
-        <w:t>Navigation Menu</w:t>
-      </w:r>
-    </w:p>
-    <w:p>
-      <w:pPr>
-        <w:numPr>
-          <w:ilvl w:val="1"/>
-          <w:numId w:val="2"/>
-        </w:numPr>
-        <w:spacing w:after="0" w:line="360" w:lineRule="auto"/>
-        <w:jc w:val="both"/>
-        <w:rPr>
-          <w:rFonts w:ascii="Times New Roman" w:hAnsi="Times New Roman" w:cs="Times New Roman"/>
-          <w:sz w:val="24"/>
-          <w:szCs w:val="24"/>
-          <w:shd w:val="clear" w:color="auto" w:fill="FFFFFF"/>
-          <w:lang w:val="en-IN"/>
-        </w:rPr>
-      </w:pPr>
-      <w:r>
-        <w:rPr>
-          <w:rFonts w:ascii="Times New Roman" w:hAnsi="Times New Roman" w:cs="Times New Roman"/>
-          <w:sz w:val="24"/>
-          <w:szCs w:val="24"/>
-          <w:shd w:val="clear" w:color="auto" w:fill="FFFFFF"/>
-          <w:lang w:val="en-IN"/>
-        </w:rPr>
-        <w:t>Main Content</w:t>
-      </w:r>
-    </w:p>
-    <w:p>
-      <w:pPr>
-        <w:numPr>
-          <w:ilvl w:val="2"/>
-          <w:numId w:val="2"/>
-        </w:numPr>
-        <w:spacing w:after="0" w:line="360" w:lineRule="auto"/>
-        <w:jc w:val="both"/>
-        <w:rPr>
-          <w:rFonts w:ascii="Times New Roman" w:hAnsi="Times New Roman" w:cs="Times New Roman"/>
-          <w:sz w:val="24"/>
-          <w:szCs w:val="24"/>
-          <w:shd w:val="clear" w:color="auto" w:fill="FFFFFF"/>
-          <w:lang w:val="en-IN"/>
-        </w:rPr>
-      </w:pPr>
-      <w:r>
-        <w:rPr>
-          <w:rFonts w:ascii="Times New Roman" w:hAnsi="Times New Roman" w:cs="Times New Roman"/>
-          <w:sz w:val="24"/>
-          <w:szCs w:val="24"/>
-          <w:shd w:val="clear" w:color="auto" w:fill="FFFFFF"/>
-          <w:lang w:val="en-IN"/>
-        </w:rPr>
-        <w:t>Booking Summary (Car Details, Rental Period, Total Cost)</w:t>
-      </w:r>
-    </w:p>
-    <w:p>
-      <w:pPr>
-        <w:numPr>
-          <w:ilvl w:val="2"/>
-          <w:numId w:val="2"/>
-        </w:numPr>
-        <w:spacing w:after="0" w:line="360" w:lineRule="auto"/>
-        <w:jc w:val="both"/>
-        <w:rPr>
-          <w:rFonts w:ascii="Times New Roman" w:hAnsi="Times New Roman" w:cs="Times New Roman"/>
-          <w:sz w:val="24"/>
-          <w:szCs w:val="24"/>
-          <w:shd w:val="clear" w:color="auto" w:fill="FFFFFF"/>
-          <w:lang w:val="en-IN"/>
-        </w:rPr>
-      </w:pPr>
-      <w:r>
-        <w:rPr>
-          <w:rFonts w:ascii="Times New Roman" w:hAnsi="Times New Roman" w:cs="Times New Roman"/>
-          <w:sz w:val="24"/>
-          <w:szCs w:val="24"/>
-          <w:shd w:val="clear" w:color="auto" w:fill="FFFFFF"/>
-          <w:lang w:val="en-IN"/>
-        </w:rPr>
-        <w:t>Confirmation Message</w:t>
-      </w:r>
-    </w:p>
-    <w:p>
-      <w:pPr>
-        <w:numPr>
-          <w:ilvl w:val="2"/>
-          <w:numId w:val="2"/>
-        </w:numPr>
-        <w:spacing w:after="0" w:line="360" w:lineRule="auto"/>
-        <w:jc w:val="both"/>
-        <w:rPr>
-          <w:rFonts w:ascii="Times New Roman" w:hAnsi="Times New Roman" w:cs="Times New Roman"/>
-          <w:sz w:val="24"/>
-          <w:szCs w:val="24"/>
-          <w:shd w:val="clear" w:color="auto" w:fill="FFFFFF"/>
-          <w:lang w:val="en-IN"/>
-        </w:rPr>
-      </w:pPr>
-      <w:r>
-        <w:rPr>
-          <w:rFonts w:ascii="Times New Roman" w:hAnsi="Times New Roman" w:cs="Times New Roman"/>
-          <w:sz w:val="24"/>
-          <w:szCs w:val="24"/>
-          <w:shd w:val="clear" w:color="auto" w:fill="FFFFFF"/>
-          <w:lang w:val="en-IN"/>
-        </w:rPr>
-        <w:t>Download/Print Receipt Button</w:t>
-      </w:r>
-    </w:p>
-    <w:p>
-      <w:pPr>
-        <w:numPr>
-          <w:ilvl w:val="1"/>
-          <w:numId w:val="2"/>
-        </w:numPr>
-        <w:spacing w:after="0" w:line="360" w:lineRule="auto"/>
-        <w:jc w:val="both"/>
-        <w:rPr>
-          <w:rFonts w:ascii="Times New Roman" w:hAnsi="Times New Roman" w:cs="Times New Roman"/>
-          <w:sz w:val="24"/>
-          <w:szCs w:val="24"/>
-          <w:shd w:val="clear" w:color="auto" w:fill="FFFFFF"/>
-          <w:lang w:val="en-IN"/>
-        </w:rPr>
-      </w:pPr>
-      <w:r>
-        <w:rPr>
-          <w:rFonts w:ascii="Times New Roman" w:hAnsi="Times New Roman" w:cs="Times New Roman"/>
-          <w:sz w:val="24"/>
-          <w:szCs w:val="24"/>
-          <w:shd w:val="clear" w:color="auto" w:fill="FFFFFF"/>
-          <w:lang w:val="en-IN"/>
-        </w:rPr>
-        <w:t>Footer</w:t>
-      </w:r>
-    </w:p>
-    <w:p>
-      <w:pPr>
-        <w:numPr>
-          <w:ilvl w:val="2"/>
-          <w:numId w:val="2"/>
-        </w:numPr>
-        <w:spacing w:after="0" w:line="360" w:lineRule="auto"/>
-        <w:jc w:val="both"/>
-        <w:rPr>
-          <w:rFonts w:ascii="Times New Roman" w:hAnsi="Times New Roman" w:cs="Times New Roman"/>
-          <w:sz w:val="24"/>
-          <w:szCs w:val="24"/>
-          <w:shd w:val="clear" w:color="auto" w:fill="FFFFFF"/>
-          <w:lang w:val="en-IN"/>
-        </w:rPr>
-      </w:pPr>
-      <w:r>
-        <w:rPr>
-          <w:rFonts w:ascii="Times New Roman" w:hAnsi="Times New Roman" w:cs="Times New Roman"/>
-          <w:sz w:val="24"/>
-          <w:szCs w:val="24"/>
-          <w:shd w:val="clear" w:color="auto" w:fill="FFFFFF"/>
-          <w:lang w:val="en-IN"/>
-        </w:rPr>
         <w:t>Links</w:t>
       </w:r>
     </w:p>
     <w:p>
       <w:pPr>
         <w:spacing w:after="0" w:line="360" w:lineRule="auto"/>
-        <w:ind w:left="360"/>
-        <w:jc w:val="both"/>
-        <w:rPr>
-          <w:rFonts w:ascii="Times New Roman" w:hAnsi="Times New Roman" w:cs="Times New Roman"/>
+        <w:jc w:val="both"/>
+        <w:rPr>
+          <w:rFonts w:ascii="Times New Roman" w:hAnsi="Times New Roman" w:cs="Times New Roman"/>
+          <w:b/>
+          <w:bCs/>
           <w:sz w:val="28"/>
           <w:szCs w:val="28"/>
           <w:shd w:val="clear" w:color="auto" w:fill="FFFFFF"/>
           <w:lang w:val="en-IN"/>
         </w:rPr>
       </w:pPr>
-      <w:r>
+    </w:p>
+    <w:p>
+      <w:pPr>
+        <w:spacing w:after="0" w:line="360" w:lineRule="auto"/>
+        <w:jc w:val="both"/>
         <w:rPr>
           <w:rFonts w:ascii="Times New Roman" w:hAnsi="Times New Roman" w:cs="Times New Roman"/>
           <w:b/>
@@ -3871,9 +3802,12 @@
           <w:shd w:val="clear" w:color="auto" w:fill="FFFFFF"/>
           <w:lang w:val="en-IN"/>
         </w:rPr>
-        <w:t xml:space="preserve">3.5 </w:t>
-      </w:r>
-      <w:r>
+      </w:pPr>
+    </w:p>
+    <w:p>
+      <w:pPr>
+        <w:spacing w:after="0" w:line="360" w:lineRule="auto"/>
+        <w:jc w:val="both"/>
         <w:rPr>
           <w:rFonts w:ascii="Times New Roman" w:hAnsi="Times New Roman" w:cs="Times New Roman"/>
           <w:b/>
@@ -3883,9 +3817,12 @@
           <w:shd w:val="clear" w:color="auto" w:fill="FFFFFF"/>
           <w:lang w:val="en-IN"/>
         </w:rPr>
-        <w:t>User Account Page</w:t>
-      </w:r>
-      <w:r>
+      </w:pPr>
+    </w:p>
+    <w:p>
+      <w:pPr>
+        <w:spacing w:after="0" w:line="360" w:lineRule="auto"/>
+        <w:jc w:val="both"/>
         <w:rPr>
           <w:rFonts w:ascii="Times New Roman" w:hAnsi="Times New Roman" w:cs="Times New Roman"/>
           <w:b/>
@@ -3895,440 +3832,225 @@
           <w:shd w:val="clear" w:color="auto" w:fill="FFFFFF"/>
           <w:lang w:val="en-IN"/>
         </w:rPr>
-        <w:t xml:space="preserve"> (Not Confirmed)</w:t>
-      </w:r>
-    </w:p>
-    <w:p>
-      <w:pPr>
-        <w:numPr>
-          <w:ilvl w:val="1"/>
-          <w:numId w:val="2"/>
-        </w:numPr>
-        <w:spacing w:after="0" w:line="360" w:lineRule="auto"/>
-        <w:jc w:val="both"/>
-        <w:rPr>
-          <w:rFonts w:ascii="Times New Roman" w:hAnsi="Times New Roman" w:cs="Times New Roman"/>
-          <w:sz w:val="24"/>
-          <w:szCs w:val="24"/>
-          <w:shd w:val="clear" w:color="auto" w:fill="FFFFFF"/>
-          <w:lang w:val="en-IN"/>
-        </w:rPr>
-      </w:pPr>
-      <w:r>
-        <w:rPr>
-          <w:rFonts w:ascii="Times New Roman" w:hAnsi="Times New Roman" w:cs="Times New Roman"/>
-          <w:sz w:val="24"/>
-          <w:szCs w:val="24"/>
-          <w:shd w:val="clear" w:color="auto" w:fill="FFFFFF"/>
-          <w:lang w:val="en-IN"/>
-        </w:rPr>
-        <w:t>Header</w:t>
-      </w:r>
-    </w:p>
-    <w:p>
-      <w:pPr>
-        <w:numPr>
-          <w:ilvl w:val="2"/>
-          <w:numId w:val="2"/>
-        </w:numPr>
-        <w:spacing w:after="0" w:line="360" w:lineRule="auto"/>
-        <w:jc w:val="both"/>
-        <w:rPr>
-          <w:rFonts w:ascii="Times New Roman" w:hAnsi="Times New Roman" w:cs="Times New Roman"/>
-          <w:sz w:val="24"/>
-          <w:szCs w:val="24"/>
-          <w:shd w:val="clear" w:color="auto" w:fill="FFFFFF"/>
-          <w:lang w:val="en-IN"/>
-        </w:rPr>
-      </w:pPr>
-      <w:r>
-        <w:rPr>
-          <w:rFonts w:ascii="Times New Roman" w:hAnsi="Times New Roman" w:cs="Times New Roman"/>
-          <w:sz w:val="24"/>
-          <w:szCs w:val="24"/>
-          <w:shd w:val="clear" w:color="auto" w:fill="FFFFFF"/>
-          <w:lang w:val="en-IN"/>
-        </w:rPr>
-        <w:t>Logo</w:t>
-      </w:r>
-    </w:p>
-    <w:p>
-      <w:pPr>
-        <w:numPr>
-          <w:ilvl w:val="2"/>
-          <w:numId w:val="2"/>
-        </w:numPr>
-        <w:spacing w:after="0" w:line="360" w:lineRule="auto"/>
-        <w:jc w:val="both"/>
-        <w:rPr>
-          <w:rFonts w:ascii="Times New Roman" w:hAnsi="Times New Roman" w:cs="Times New Roman"/>
-          <w:sz w:val="24"/>
-          <w:szCs w:val="24"/>
-          <w:shd w:val="clear" w:color="auto" w:fill="FFFFFF"/>
-          <w:lang w:val="en-IN"/>
-        </w:rPr>
-      </w:pPr>
-      <w:r>
-        <w:rPr>
-          <w:rFonts w:ascii="Times New Roman" w:hAnsi="Times New Roman" w:cs="Times New Roman"/>
-          <w:sz w:val="24"/>
-          <w:szCs w:val="24"/>
-          <w:shd w:val="clear" w:color="auto" w:fill="FFFFFF"/>
-          <w:lang w:val="en-IN"/>
-        </w:rPr>
-        <w:t>Navigation Menu</w:t>
-      </w:r>
-    </w:p>
-    <w:p>
-      <w:pPr>
-        <w:numPr>
-          <w:ilvl w:val="1"/>
-          <w:numId w:val="2"/>
-        </w:numPr>
-        <w:spacing w:after="0" w:line="360" w:lineRule="auto"/>
-        <w:jc w:val="both"/>
-        <w:rPr>
-          <w:rFonts w:ascii="Times New Roman" w:hAnsi="Times New Roman" w:cs="Times New Roman"/>
-          <w:sz w:val="24"/>
-          <w:szCs w:val="24"/>
-          <w:shd w:val="clear" w:color="auto" w:fill="FFFFFF"/>
-          <w:lang w:val="en-IN"/>
-        </w:rPr>
-      </w:pPr>
-      <w:r>
-        <w:rPr>
-          <w:rFonts w:ascii="Times New Roman" w:hAnsi="Times New Roman" w:cs="Times New Roman"/>
-          <w:sz w:val="24"/>
-          <w:szCs w:val="24"/>
-          <w:shd w:val="clear" w:color="auto" w:fill="FFFFFF"/>
-          <w:lang w:val="en-IN"/>
-        </w:rPr>
-        <w:t>Main Content</w:t>
-      </w:r>
-    </w:p>
-    <w:p>
-      <w:pPr>
-        <w:numPr>
-          <w:ilvl w:val="2"/>
-          <w:numId w:val="2"/>
-        </w:numPr>
-        <w:spacing w:after="0" w:line="360" w:lineRule="auto"/>
-        <w:jc w:val="both"/>
-        <w:rPr>
-          <w:rFonts w:ascii="Times New Roman" w:hAnsi="Times New Roman" w:cs="Times New Roman"/>
-          <w:sz w:val="24"/>
-          <w:szCs w:val="24"/>
-          <w:shd w:val="clear" w:color="auto" w:fill="FFFFFF"/>
-          <w:lang w:val="en-IN"/>
-        </w:rPr>
-      </w:pPr>
-      <w:r>
-        <w:rPr>
-          <w:rFonts w:ascii="Times New Roman" w:hAnsi="Times New Roman" w:cs="Times New Roman"/>
-          <w:sz w:val="24"/>
-          <w:szCs w:val="24"/>
-          <w:shd w:val="clear" w:color="auto" w:fill="FFFFFF"/>
-          <w:lang w:val="en-IN"/>
-        </w:rPr>
-        <w:t>User Profile (Personal Information, Rental History)</w:t>
-      </w:r>
-    </w:p>
-    <w:p>
-      <w:pPr>
-        <w:numPr>
-          <w:ilvl w:val="2"/>
-          <w:numId w:val="2"/>
-        </w:numPr>
-        <w:spacing w:after="0" w:line="360" w:lineRule="auto"/>
-        <w:jc w:val="both"/>
-        <w:rPr>
-          <w:rFonts w:ascii="Times New Roman" w:hAnsi="Times New Roman" w:cs="Times New Roman"/>
-          <w:sz w:val="24"/>
-          <w:szCs w:val="24"/>
-          <w:shd w:val="clear" w:color="auto" w:fill="FFFFFF"/>
-          <w:lang w:val="en-IN"/>
-        </w:rPr>
-      </w:pPr>
-      <w:r>
-        <w:rPr>
-          <w:rFonts w:ascii="Times New Roman" w:hAnsi="Times New Roman" w:cs="Times New Roman"/>
-          <w:sz w:val="24"/>
-          <w:szCs w:val="24"/>
-          <w:shd w:val="clear" w:color="auto" w:fill="FFFFFF"/>
-          <w:lang w:val="en-IN"/>
-        </w:rPr>
-        <w:t>Update Details Form</w:t>
-      </w:r>
-    </w:p>
-    <w:p>
-      <w:pPr>
-        <w:numPr>
-          <w:ilvl w:val="2"/>
-          <w:numId w:val="2"/>
-        </w:numPr>
-        <w:spacing w:after="0" w:line="360" w:lineRule="auto"/>
-        <w:jc w:val="both"/>
-        <w:rPr>
-          <w:rFonts w:ascii="Times New Roman" w:hAnsi="Times New Roman" w:cs="Times New Roman"/>
-          <w:sz w:val="24"/>
-          <w:szCs w:val="24"/>
-          <w:shd w:val="clear" w:color="auto" w:fill="FFFFFF"/>
-          <w:lang w:val="en-IN"/>
-        </w:rPr>
-      </w:pPr>
-      <w:r>
-        <w:rPr>
-          <w:rFonts w:ascii="Times New Roman" w:hAnsi="Times New Roman" w:cs="Times New Roman"/>
-          <w:sz w:val="24"/>
-          <w:szCs w:val="24"/>
-          <w:shd w:val="clear" w:color="auto" w:fill="FFFFFF"/>
-          <w:lang w:val="en-IN"/>
-        </w:rPr>
-        <w:t>Logout Button</w:t>
-      </w:r>
-    </w:p>
-    <w:p>
-      <w:pPr>
-        <w:numPr>
-          <w:ilvl w:val="1"/>
-          <w:numId w:val="2"/>
-        </w:numPr>
-        <w:spacing w:after="0" w:line="360" w:lineRule="auto"/>
-        <w:jc w:val="both"/>
-        <w:rPr>
-          <w:rFonts w:ascii="Times New Roman" w:hAnsi="Times New Roman" w:cs="Times New Roman"/>
-          <w:sz w:val="24"/>
-          <w:szCs w:val="24"/>
-          <w:shd w:val="clear" w:color="auto" w:fill="FFFFFF"/>
-          <w:lang w:val="en-IN"/>
-        </w:rPr>
-      </w:pPr>
-      <w:r>
-        <w:rPr>
-          <w:rFonts w:ascii="Times New Roman" w:hAnsi="Times New Roman" w:cs="Times New Roman"/>
-          <w:sz w:val="24"/>
-          <w:szCs w:val="24"/>
-          <w:shd w:val="clear" w:color="auto" w:fill="FFFFFF"/>
-          <w:lang w:val="en-IN"/>
-        </w:rPr>
-        <w:t>Footer</w:t>
-      </w:r>
-    </w:p>
-    <w:p>
-      <w:pPr>
-        <w:numPr>
-          <w:ilvl w:val="2"/>
-          <w:numId w:val="2"/>
-        </w:numPr>
-        <w:spacing w:after="0" w:line="360" w:lineRule="auto"/>
-        <w:jc w:val="both"/>
-        <w:rPr>
-          <w:rFonts w:ascii="Times New Roman" w:hAnsi="Times New Roman" w:cs="Times New Roman"/>
-          <w:sz w:val="24"/>
-          <w:szCs w:val="24"/>
-          <w:shd w:val="clear" w:color="auto" w:fill="FFFFFF"/>
-          <w:lang w:val="en-IN"/>
-        </w:rPr>
-      </w:pPr>
-      <w:r>
-        <w:rPr>
-          <w:rFonts w:ascii="Times New Roman" w:hAnsi="Times New Roman" w:cs="Times New Roman"/>
-          <w:sz w:val="24"/>
-          <w:szCs w:val="24"/>
-          <w:shd w:val="clear" w:color="auto" w:fill="FFFFFF"/>
-          <w:lang w:val="en-IN"/>
-        </w:rPr>
-        <w:t>Links</w:t>
-      </w:r>
-    </w:p>
-    <w:p>
-      <w:pPr>
-        <w:spacing w:after="0" w:line="360" w:lineRule="auto"/>
-        <w:jc w:val="both"/>
-        <w:rPr>
-          <w:rFonts w:ascii="Times New Roman" w:hAnsi="Times New Roman" w:cs="Times New Roman"/>
-          <w:sz w:val="24"/>
-          <w:szCs w:val="24"/>
-          <w:shd w:val="clear" w:color="auto" w:fill="FFFFFF"/>
-        </w:rPr>
-      </w:pPr>
-    </w:p>
-    <w:p>
-      <w:pPr>
-        <w:spacing w:after="0" w:line="360" w:lineRule="auto"/>
-        <w:jc w:val="both"/>
-        <w:rPr>
-          <w:rFonts w:ascii="Times New Roman" w:hAnsi="Times New Roman" w:cs="Times New Roman"/>
-          <w:sz w:val="24"/>
-          <w:szCs w:val="24"/>
-          <w:shd w:val="clear" w:color="auto" w:fill="FFFFFF"/>
-        </w:rPr>
-      </w:pPr>
-    </w:p>
-    <w:p>
-      <w:pPr>
-        <w:spacing w:after="0" w:line="360" w:lineRule="auto"/>
-        <w:jc w:val="both"/>
-        <w:rPr>
-          <w:rFonts w:ascii="Times New Roman" w:hAnsi="Times New Roman" w:cs="Times New Roman"/>
-          <w:sz w:val="24"/>
-          <w:szCs w:val="24"/>
-          <w:shd w:val="clear" w:color="auto" w:fill="FFFFFF"/>
-        </w:rPr>
-      </w:pPr>
-    </w:p>
-    <w:p>
-      <w:pPr>
-        <w:spacing w:after="0" w:line="360" w:lineRule="auto"/>
-        <w:jc w:val="both"/>
-        <w:rPr>
-          <w:rFonts w:ascii="Times New Roman" w:hAnsi="Times New Roman" w:cs="Times New Roman"/>
-          <w:sz w:val="24"/>
-          <w:szCs w:val="24"/>
-          <w:shd w:val="clear" w:color="auto" w:fill="FFFFFF"/>
-        </w:rPr>
-      </w:pPr>
-    </w:p>
-    <w:p>
-      <w:pPr>
-        <w:spacing w:after="0" w:line="360" w:lineRule="auto"/>
-        <w:jc w:val="both"/>
-        <w:rPr>
-          <w:rFonts w:ascii="Times New Roman" w:hAnsi="Times New Roman" w:cs="Times New Roman"/>
-          <w:sz w:val="24"/>
-          <w:szCs w:val="24"/>
-          <w:shd w:val="clear" w:color="auto" w:fill="FFFFFF"/>
-        </w:rPr>
-      </w:pPr>
-    </w:p>
-    <w:p>
-      <w:pPr>
-        <w:spacing w:after="0" w:line="360" w:lineRule="auto"/>
-        <w:jc w:val="both"/>
-        <w:rPr>
-          <w:rFonts w:ascii="Times New Roman" w:hAnsi="Times New Roman" w:cs="Times New Roman"/>
-          <w:sz w:val="24"/>
-          <w:szCs w:val="24"/>
-          <w:shd w:val="clear" w:color="auto" w:fill="FFFFFF"/>
-        </w:rPr>
-      </w:pPr>
-    </w:p>
-    <w:p>
-      <w:pPr>
-        <w:spacing w:after="0" w:line="360" w:lineRule="auto"/>
-        <w:jc w:val="both"/>
-        <w:rPr>
-          <w:rFonts w:ascii="Times New Roman" w:hAnsi="Times New Roman" w:cs="Times New Roman"/>
-          <w:sz w:val="24"/>
-          <w:szCs w:val="24"/>
-          <w:shd w:val="clear" w:color="auto" w:fill="FFFFFF"/>
-        </w:rPr>
-      </w:pPr>
-    </w:p>
-    <w:p>
-      <w:pPr>
-        <w:spacing w:after="0" w:line="360" w:lineRule="auto"/>
-        <w:jc w:val="both"/>
-        <w:rPr>
-          <w:rFonts w:ascii="Times New Roman" w:hAnsi="Times New Roman" w:cs="Times New Roman"/>
-          <w:sz w:val="24"/>
-          <w:szCs w:val="24"/>
-          <w:shd w:val="clear" w:color="auto" w:fill="FFFFFF"/>
-        </w:rPr>
-      </w:pPr>
-    </w:p>
-    <w:p>
-      <w:pPr>
-        <w:spacing w:after="0" w:line="360" w:lineRule="auto"/>
-        <w:jc w:val="both"/>
-        <w:rPr>
-          <w:rFonts w:ascii="Times New Roman" w:hAnsi="Times New Roman" w:cs="Times New Roman"/>
-          <w:sz w:val="24"/>
-          <w:szCs w:val="24"/>
-          <w:shd w:val="clear" w:color="auto" w:fill="FFFFFF"/>
-        </w:rPr>
-      </w:pPr>
-    </w:p>
-    <w:p>
-      <w:pPr>
-        <w:spacing w:after="0" w:line="360" w:lineRule="auto"/>
-        <w:jc w:val="both"/>
-        <w:rPr>
-          <w:rFonts w:ascii="Times New Roman" w:hAnsi="Times New Roman" w:cs="Times New Roman"/>
-          <w:sz w:val="24"/>
-          <w:szCs w:val="24"/>
-          <w:shd w:val="clear" w:color="auto" w:fill="FFFFFF"/>
-        </w:rPr>
-      </w:pPr>
-    </w:p>
-    <w:p>
-      <w:pPr>
-        <w:spacing w:after="0" w:line="360" w:lineRule="auto"/>
-        <w:jc w:val="both"/>
-        <w:rPr>
-          <w:rFonts w:ascii="Times New Roman" w:hAnsi="Times New Roman" w:cs="Times New Roman"/>
-          <w:sz w:val="24"/>
-          <w:szCs w:val="24"/>
-          <w:shd w:val="clear" w:color="auto" w:fill="FFFFFF"/>
-        </w:rPr>
-      </w:pPr>
-    </w:p>
-    <w:p>
-      <w:pPr>
-        <w:spacing w:after="0" w:line="360" w:lineRule="auto"/>
-        <w:jc w:val="both"/>
-        <w:rPr>
-          <w:rFonts w:ascii="Times New Roman" w:hAnsi="Times New Roman" w:cs="Times New Roman"/>
-          <w:sz w:val="24"/>
-          <w:szCs w:val="24"/>
-          <w:shd w:val="clear" w:color="auto" w:fill="FFFFFF"/>
-        </w:rPr>
-      </w:pPr>
-    </w:p>
-    <w:p>
-      <w:pPr>
-        <w:spacing w:after="0" w:line="360" w:lineRule="auto"/>
-        <w:jc w:val="both"/>
-        <w:rPr>
-          <w:rFonts w:ascii="Times New Roman" w:hAnsi="Times New Roman" w:cs="Times New Roman"/>
-          <w:sz w:val="24"/>
-          <w:szCs w:val="24"/>
-          <w:shd w:val="clear" w:color="auto" w:fill="FFFFFF"/>
-        </w:rPr>
-      </w:pPr>
-    </w:p>
-    <w:p>
-      <w:pPr>
-        <w:spacing w:after="0" w:line="360" w:lineRule="auto"/>
-        <w:jc w:val="both"/>
-        <w:rPr>
-          <w:rFonts w:ascii="Times New Roman" w:hAnsi="Times New Roman" w:cs="Times New Roman"/>
-          <w:sz w:val="24"/>
-          <w:szCs w:val="24"/>
-          <w:shd w:val="clear" w:color="auto" w:fill="FFFFFF"/>
-        </w:rPr>
-      </w:pPr>
-    </w:p>
-    <w:p>
-      <w:pPr>
-        <w:spacing w:after="0" w:line="360" w:lineRule="auto"/>
-        <w:jc w:val="both"/>
-        <w:rPr>
-          <w:rFonts w:ascii="Times New Roman" w:hAnsi="Times New Roman" w:cs="Times New Roman"/>
-          <w:sz w:val="24"/>
-          <w:szCs w:val="24"/>
-          <w:shd w:val="clear" w:color="auto" w:fill="FFFFFF"/>
-        </w:rPr>
-      </w:pPr>
-    </w:p>
-    <w:p>
-      <w:pPr>
-        <w:spacing w:after="0" w:line="360" w:lineRule="auto"/>
-        <w:rPr>
-          <w:rFonts w:ascii="Times New Roman" w:hAnsi="Times New Roman" w:cs="Times New Roman"/>
-          <w:sz w:val="24"/>
-          <w:szCs w:val="24"/>
-          <w:shd w:val="clear" w:color="auto" w:fill="FFFFFF"/>
+      </w:pPr>
+    </w:p>
+    <w:p>
+      <w:pPr>
+        <w:spacing w:after="0" w:line="360" w:lineRule="auto"/>
+        <w:jc w:val="both"/>
+        <w:rPr>
+          <w:rFonts w:ascii="Times New Roman" w:hAnsi="Times New Roman" w:cs="Times New Roman"/>
+          <w:b/>
+          <w:bCs/>
+          <w:sz w:val="28"/>
+          <w:szCs w:val="28"/>
+          <w:shd w:val="clear" w:color="auto" w:fill="FFFFFF"/>
+          <w:lang w:val="en-IN"/>
+        </w:rPr>
+      </w:pPr>
+    </w:p>
+    <w:p>
+      <w:pPr>
+        <w:spacing w:after="0" w:line="360" w:lineRule="auto"/>
+        <w:jc w:val="both"/>
+        <w:rPr>
+          <w:rFonts w:ascii="Times New Roman" w:hAnsi="Times New Roman" w:cs="Times New Roman"/>
+          <w:b/>
+          <w:bCs/>
+          <w:sz w:val="28"/>
+          <w:szCs w:val="28"/>
+          <w:shd w:val="clear" w:color="auto" w:fill="FFFFFF"/>
+          <w:lang w:val="en-IN"/>
+        </w:rPr>
+      </w:pPr>
+    </w:p>
+    <w:p>
+      <w:pPr>
+        <w:spacing w:after="0" w:line="360" w:lineRule="auto"/>
+        <w:jc w:val="both"/>
+        <w:rPr>
+          <w:rFonts w:ascii="Times New Roman" w:hAnsi="Times New Roman" w:cs="Times New Roman"/>
+          <w:b/>
+          <w:bCs/>
+          <w:sz w:val="28"/>
+          <w:szCs w:val="28"/>
+          <w:shd w:val="clear" w:color="auto" w:fill="FFFFFF"/>
+          <w:lang w:val="en-IN"/>
+        </w:rPr>
+      </w:pPr>
+    </w:p>
+    <w:p>
+      <w:pPr>
+        <w:spacing w:after="0" w:line="360" w:lineRule="auto"/>
+        <w:jc w:val="both"/>
+        <w:rPr>
+          <w:rFonts w:ascii="Times New Roman" w:hAnsi="Times New Roman" w:cs="Times New Roman"/>
+          <w:b/>
+          <w:bCs/>
+          <w:sz w:val="28"/>
+          <w:szCs w:val="28"/>
+          <w:shd w:val="clear" w:color="auto" w:fill="FFFFFF"/>
+          <w:lang w:val="en-IN"/>
+        </w:rPr>
+      </w:pPr>
+    </w:p>
+    <w:p>
+      <w:pPr>
+        <w:spacing w:after="0" w:line="360" w:lineRule="auto"/>
+        <w:jc w:val="both"/>
+        <w:rPr>
+          <w:rFonts w:ascii="Times New Roman" w:hAnsi="Times New Roman" w:cs="Times New Roman"/>
+          <w:b/>
+          <w:bCs/>
+          <w:sz w:val="28"/>
+          <w:szCs w:val="28"/>
+          <w:shd w:val="clear" w:color="auto" w:fill="FFFFFF"/>
+          <w:lang w:val="en-IN"/>
+        </w:rPr>
+      </w:pPr>
+    </w:p>
+    <w:p>
+      <w:pPr>
+        <w:spacing w:after="0" w:line="360" w:lineRule="auto"/>
+        <w:jc w:val="both"/>
+        <w:rPr>
+          <w:rFonts w:ascii="Times New Roman" w:hAnsi="Times New Roman" w:cs="Times New Roman"/>
+          <w:b/>
+          <w:bCs/>
+          <w:sz w:val="28"/>
+          <w:szCs w:val="28"/>
+          <w:shd w:val="clear" w:color="auto" w:fill="FFFFFF"/>
+          <w:lang w:val="en-IN"/>
+        </w:rPr>
+      </w:pPr>
+    </w:p>
+    <w:p>
+      <w:pPr>
+        <w:spacing w:after="0" w:line="360" w:lineRule="auto"/>
+        <w:jc w:val="both"/>
+        <w:rPr>
+          <w:rFonts w:ascii="Times New Roman" w:hAnsi="Times New Roman" w:cs="Times New Roman"/>
+          <w:b/>
+          <w:bCs/>
+          <w:sz w:val="28"/>
+          <w:szCs w:val="28"/>
+          <w:shd w:val="clear" w:color="auto" w:fill="FFFFFF"/>
+          <w:lang w:val="en-IN"/>
+        </w:rPr>
+      </w:pPr>
+    </w:p>
+    <w:p>
+      <w:pPr>
+        <w:spacing w:after="0" w:line="360" w:lineRule="auto"/>
+        <w:jc w:val="both"/>
+        <w:rPr>
+          <w:rFonts w:ascii="Times New Roman" w:hAnsi="Times New Roman" w:cs="Times New Roman"/>
+          <w:b/>
+          <w:bCs/>
+          <w:sz w:val="28"/>
+          <w:szCs w:val="28"/>
+          <w:shd w:val="clear" w:color="auto" w:fill="FFFFFF"/>
+          <w:lang w:val="en-IN"/>
+        </w:rPr>
+      </w:pPr>
+    </w:p>
+    <w:p>
+      <w:pPr>
+        <w:spacing w:after="0" w:line="360" w:lineRule="auto"/>
+        <w:jc w:val="both"/>
+        <w:rPr>
+          <w:rFonts w:ascii="Times New Roman" w:hAnsi="Times New Roman" w:cs="Times New Roman"/>
+          <w:b/>
+          <w:bCs/>
+          <w:sz w:val="28"/>
+          <w:szCs w:val="28"/>
+          <w:shd w:val="clear" w:color="auto" w:fill="FFFFFF"/>
+          <w:lang w:val="en-IN"/>
+        </w:rPr>
+      </w:pPr>
+    </w:p>
+    <w:p>
+      <w:pPr>
+        <w:spacing w:after="0" w:line="360" w:lineRule="auto"/>
+        <w:jc w:val="both"/>
+        <w:rPr>
+          <w:rFonts w:ascii="Times New Roman" w:hAnsi="Times New Roman" w:cs="Times New Roman"/>
+          <w:b/>
+          <w:bCs/>
+          <w:sz w:val="28"/>
+          <w:szCs w:val="28"/>
+          <w:shd w:val="clear" w:color="auto" w:fill="FFFFFF"/>
+          <w:lang w:val="en-IN"/>
+        </w:rPr>
+      </w:pPr>
+    </w:p>
+    <w:p>
+      <w:pPr>
+        <w:spacing w:after="0" w:line="360" w:lineRule="auto"/>
+        <w:jc w:val="both"/>
+        <w:rPr>
+          <w:rFonts w:ascii="Times New Roman" w:hAnsi="Times New Roman" w:cs="Times New Roman"/>
+          <w:b/>
+          <w:bCs/>
+          <w:sz w:val="28"/>
+          <w:szCs w:val="28"/>
+          <w:shd w:val="clear" w:color="auto" w:fill="FFFFFF"/>
+          <w:lang w:val="en-IN"/>
+        </w:rPr>
+      </w:pPr>
+    </w:p>
+    <w:p>
+      <w:pPr>
+        <w:spacing w:after="0" w:line="360" w:lineRule="auto"/>
+        <w:jc w:val="both"/>
+        <w:rPr>
+          <w:rFonts w:ascii="Times New Roman" w:hAnsi="Times New Roman" w:cs="Times New Roman"/>
+          <w:b/>
+          <w:bCs/>
+          <w:sz w:val="28"/>
+          <w:szCs w:val="28"/>
+          <w:shd w:val="clear" w:color="auto" w:fill="FFFFFF"/>
+          <w:lang w:val="en-IN"/>
+        </w:rPr>
+      </w:pPr>
+    </w:p>
+    <w:p>
+      <w:pPr>
+        <w:spacing w:after="0" w:line="360" w:lineRule="auto"/>
+        <w:jc w:val="both"/>
+        <w:rPr>
+          <w:rFonts w:ascii="Times New Roman" w:hAnsi="Times New Roman" w:cs="Times New Roman"/>
+          <w:b/>
+          <w:bCs/>
+          <w:sz w:val="28"/>
+          <w:szCs w:val="28"/>
+          <w:shd w:val="clear" w:color="auto" w:fill="FFFFFF"/>
+          <w:lang w:val="en-IN"/>
+        </w:rPr>
+      </w:pPr>
+    </w:p>
+    <w:p>
+      <w:pPr>
+        <w:spacing w:after="0" w:line="360" w:lineRule="auto"/>
+        <w:jc w:val="both"/>
+        <w:rPr>
+          <w:rFonts w:ascii="Times New Roman" w:hAnsi="Times New Roman" w:cs="Times New Roman"/>
+          <w:b/>
+          <w:bCs/>
+          <w:sz w:val="28"/>
+          <w:szCs w:val="28"/>
+          <w:shd w:val="clear" w:color="auto" w:fill="FFFFFF"/>
+          <w:lang w:val="en-IN"/>
+        </w:rPr>
+      </w:pPr>
+    </w:p>
+    <w:p>
+      <w:pPr>
+        <w:spacing w:after="0" w:line="360" w:lineRule="auto"/>
+        <w:jc w:val="both"/>
+        <w:rPr>
+          <w:noProof/>
+          <w14:ligatures w14:val="standardContextual"/>
         </w:rPr>
       </w:pPr>
       <w:r>
@@ -4340,296 +4062,848 @@
           <w:szCs w:val="32"/>
           <w:shd w:val="clear" w:color="auto" w:fill="FFFFFF"/>
         </w:rPr>
-        <w:t>Table of Contents</w:t>
-      </w:r>
-      <w:r>
-        <w:rPr>
-          <w:rFonts w:ascii="Times New Roman" w:hAnsi="Times New Roman" w:cs="Times New Roman"/>
-          <w:sz w:val="24"/>
-          <w:szCs w:val="24"/>
-          <w:shd w:val="clear" w:color="auto" w:fill="FFFFFF"/>
+        <w:lastRenderedPageBreak/>
+        <w:t xml:space="preserve">3. </w:t>
+      </w:r>
+      <w:r>
+        <w:rPr>
+          <w:rFonts w:ascii="Times New Roman" w:hAnsi="Times New Roman" w:cs="Times New Roman"/>
+          <w:b/>
+          <w:bCs/>
+          <w:sz w:val="32"/>
+          <w:szCs w:val="32"/>
+          <w:shd w:val="clear" w:color="auto" w:fill="FFFFFF"/>
+        </w:rPr>
+        <w:t>Results (Project Snippets)</w:t>
+      </w:r>
+      <w:r>
+        <w:rPr>
+          <w:noProof/>
+          <w14:ligatures w14:val="standardContextual"/>
         </w:rPr>
         <w:t xml:space="preserve"> </w:t>
       </w:r>
-      <w:r>
-        <w:rPr>
-          <w:rFonts w:ascii="Times New Roman" w:hAnsi="Times New Roman" w:cs="Times New Roman"/>
-          <w:sz w:val="24"/>
-          <w:szCs w:val="24"/>
-          <w:shd w:val="clear" w:color="auto" w:fill="FFFFFF"/>
-        </w:rPr>
-        <w:br/>
-      </w:r>
-      <w:r>
-        <w:rPr>
-          <w:rFonts w:ascii="Times New Roman" w:hAnsi="Times New Roman" w:cs="Times New Roman"/>
-          <w:sz w:val="24"/>
-          <w:szCs w:val="24"/>
-          <w:shd w:val="clear" w:color="auto" w:fill="FFFFFF"/>
-        </w:rPr>
-        <w:t xml:space="preserve">1. </w:t>
-      </w:r>
-      <w:r>
-        <w:rPr>
-          <w:rFonts w:ascii="Times New Roman" w:hAnsi="Times New Roman" w:cs="Times New Roman"/>
-          <w:b/>
-          <w:bCs/>
-          <w:sz w:val="24"/>
-          <w:szCs w:val="24"/>
-          <w:shd w:val="clear" w:color="auto" w:fill="FFFFFF"/>
-        </w:rPr>
-        <w:t>Introduction</w:t>
-      </w:r>
-      <w:r>
-        <w:rPr>
-          <w:rFonts w:ascii="Times New Roman" w:hAnsi="Times New Roman" w:cs="Times New Roman"/>
-          <w:sz w:val="24"/>
-          <w:szCs w:val="24"/>
-          <w:shd w:val="clear" w:color="auto" w:fill="FFFFFF"/>
-        </w:rPr>
-        <w:t>- should include Background, objectives and significance, etc. (3-5 pages)</w:t>
-      </w:r>
-    </w:p>
-    <w:p>
-      <w:pPr>
-        <w:spacing w:after="0" w:line="360" w:lineRule="auto"/>
-        <w:rPr>
-          <w:rFonts w:ascii="Times New Roman" w:hAnsi="Times New Roman" w:cs="Times New Roman"/>
-          <w:sz w:val="24"/>
-          <w:szCs w:val="24"/>
-          <w:shd w:val="clear" w:color="auto" w:fill="FFFFFF"/>
-        </w:rPr>
-      </w:pPr>
-      <w:r>
-        <w:rPr>
-          <w:rFonts w:ascii="Times New Roman" w:hAnsi="Times New Roman" w:cs="Times New Roman"/>
-          <w:sz w:val="24"/>
-          <w:szCs w:val="24"/>
-          <w:shd w:val="clear" w:color="auto" w:fill="FFFFFF"/>
-        </w:rPr>
-        <w:t xml:space="preserve">2. </w:t>
-      </w:r>
-      <w:bookmarkStart w:id="0" w:name="_Hlk156485053"/>
-      <w:r>
-        <w:rPr>
-          <w:rFonts w:ascii="Times New Roman" w:hAnsi="Times New Roman" w:cs="Times New Roman"/>
-          <w:b/>
-          <w:bCs/>
-          <w:sz w:val="24"/>
-          <w:szCs w:val="24"/>
-          <w:shd w:val="clear" w:color="auto" w:fill="FFFFFF"/>
-        </w:rPr>
-        <w:t>Problem Definition and R</w:t>
-      </w:r>
-      <w:r>
-        <w:rPr>
-          <w:rFonts w:ascii="Times New Roman" w:hAnsi="Times New Roman" w:cs="Times New Roman"/>
-          <w:b/>
-          <w:bCs/>
-          <w:sz w:val="24"/>
-          <w:szCs w:val="24"/>
-          <w:shd w:val="clear" w:color="auto" w:fill="FFFFFF"/>
-        </w:rPr>
-        <w:t>equirement</w:t>
-      </w:r>
-      <w:r>
-        <w:rPr>
-          <w:rFonts w:ascii="Times New Roman" w:hAnsi="Times New Roman" w:cs="Times New Roman"/>
-          <w:b/>
-          <w:bCs/>
-          <w:sz w:val="24"/>
-          <w:szCs w:val="24"/>
-          <w:shd w:val="clear" w:color="auto" w:fill="FFFFFF"/>
-        </w:rPr>
-        <w:t>s</w:t>
-      </w:r>
-      <w:r>
-        <w:rPr>
-          <w:rFonts w:ascii="Times New Roman" w:hAnsi="Times New Roman" w:cs="Times New Roman"/>
-          <w:sz w:val="24"/>
-          <w:szCs w:val="24"/>
-          <w:shd w:val="clear" w:color="auto" w:fill="FFFFFF"/>
-        </w:rPr>
-        <w:t xml:space="preserve">- </w:t>
-      </w:r>
-      <w:r>
-        <w:rPr>
-          <w:rFonts w:ascii="Times New Roman" w:hAnsi="Times New Roman" w:cs="Times New Roman"/>
-          <w:sz w:val="24"/>
-          <w:szCs w:val="24"/>
-          <w:shd w:val="clear" w:color="auto" w:fill="FFFFFF"/>
-        </w:rPr>
-        <w:t xml:space="preserve">Problem statement and software </w:t>
-      </w:r>
-      <w:r>
-        <w:rPr>
-          <w:rFonts w:ascii="Times New Roman" w:hAnsi="Times New Roman" w:cs="Times New Roman"/>
-          <w:sz w:val="24"/>
-          <w:szCs w:val="24"/>
-          <w:shd w:val="clear" w:color="auto" w:fill="FFFFFF"/>
-        </w:rPr>
-        <w:t>re</w:t>
-      </w:r>
-      <w:r>
-        <w:rPr>
-          <w:rFonts w:ascii="Times New Roman" w:hAnsi="Times New Roman" w:cs="Times New Roman"/>
-          <w:sz w:val="24"/>
-          <w:szCs w:val="24"/>
-          <w:shd w:val="clear" w:color="auto" w:fill="FFFFFF"/>
-        </w:rPr>
-        <w:t>quirements/</w:t>
-      </w:r>
-      <w:r>
-        <w:rPr>
-          <w:rFonts w:ascii="Times New Roman" w:hAnsi="Times New Roman" w:cs="Times New Roman"/>
-          <w:sz w:val="24"/>
-          <w:szCs w:val="24"/>
-          <w:shd w:val="clear" w:color="auto" w:fill="FFFFFF"/>
-        </w:rPr>
-        <w:t xml:space="preserve">  </w:t>
-      </w:r>
-    </w:p>
-    <w:p>
-      <w:pPr>
-        <w:spacing w:after="0" w:line="360" w:lineRule="auto"/>
-        <w:rPr>
-          <w:rFonts w:ascii="Times New Roman" w:hAnsi="Times New Roman" w:cs="Times New Roman"/>
-          <w:sz w:val="24"/>
-          <w:szCs w:val="24"/>
-          <w:shd w:val="clear" w:color="auto" w:fill="FFFFFF"/>
-        </w:rPr>
-      </w:pPr>
-      <w:r>
-        <w:rPr>
-          <w:rFonts w:ascii="Times New Roman" w:hAnsi="Times New Roman" w:cs="Times New Roman"/>
-          <w:sz w:val="24"/>
-          <w:szCs w:val="24"/>
-          <w:shd w:val="clear" w:color="auto" w:fill="FFFFFF"/>
-        </w:rPr>
-        <w:t xml:space="preserve">    h</w:t>
-      </w:r>
-      <w:r>
-        <w:rPr>
-          <w:rFonts w:ascii="Times New Roman" w:hAnsi="Times New Roman" w:cs="Times New Roman"/>
-          <w:sz w:val="24"/>
-          <w:szCs w:val="24"/>
-          <w:shd w:val="clear" w:color="auto" w:fill="FFFFFF"/>
-        </w:rPr>
-        <w:t>ardware requirements/data sets (1-2 pages)</w:t>
-      </w:r>
-    </w:p>
-    <w:p>
-      <w:pPr>
-        <w:spacing w:after="0" w:line="360" w:lineRule="auto"/>
-        <w:rPr>
-          <w:rFonts w:ascii="Times New Roman" w:hAnsi="Times New Roman" w:cs="Times New Roman"/>
-          <w:sz w:val="24"/>
-          <w:szCs w:val="24"/>
-          <w:shd w:val="clear" w:color="auto" w:fill="FFFFFF"/>
-        </w:rPr>
-      </w:pPr>
-      <w:r>
-        <w:rPr>
-          <w:rFonts w:ascii="Times New Roman" w:hAnsi="Times New Roman" w:cs="Times New Roman"/>
-          <w:sz w:val="24"/>
-          <w:szCs w:val="24"/>
-          <w:shd w:val="clear" w:color="auto" w:fill="FFFFFF"/>
-        </w:rPr>
-        <w:t xml:space="preserve">3. </w:t>
-      </w:r>
-      <w:r>
-        <w:rPr>
-          <w:rFonts w:ascii="Times New Roman" w:hAnsi="Times New Roman" w:cs="Times New Roman"/>
-          <w:b/>
-          <w:bCs/>
-          <w:sz w:val="24"/>
-          <w:szCs w:val="24"/>
-          <w:shd w:val="clear" w:color="auto" w:fill="FFFFFF"/>
-        </w:rPr>
-        <w:t>Proposed Design / Methodology</w:t>
-      </w:r>
-      <w:r>
-        <w:rPr>
-          <w:rFonts w:ascii="Times New Roman" w:hAnsi="Times New Roman" w:cs="Times New Roman"/>
-          <w:sz w:val="24"/>
-          <w:szCs w:val="24"/>
-          <w:shd w:val="clear" w:color="auto" w:fill="FFFFFF"/>
-        </w:rPr>
-        <w:t xml:space="preserve"> – student may include schematic diagram/ file structure/  </w:t>
-      </w:r>
-    </w:p>
-    <w:p>
-      <w:pPr>
-        <w:spacing w:after="0" w:line="360" w:lineRule="auto"/>
-        <w:rPr>
-          <w:rFonts w:ascii="Times New Roman" w:hAnsi="Times New Roman" w:cs="Times New Roman"/>
-          <w:sz w:val="24"/>
-          <w:szCs w:val="24"/>
-          <w:shd w:val="clear" w:color="auto" w:fill="FFFFFF"/>
-        </w:rPr>
-      </w:pPr>
-      <w:r>
-        <w:rPr>
-          <w:rFonts w:ascii="Times New Roman" w:hAnsi="Times New Roman" w:cs="Times New Roman"/>
-          <w:sz w:val="24"/>
-          <w:szCs w:val="24"/>
-          <w:shd w:val="clear" w:color="auto" w:fill="FFFFFF"/>
-        </w:rPr>
-        <w:t xml:space="preserve">    algorithms used (3-5 pages)</w:t>
-      </w:r>
-    </w:p>
-    <w:p>
-      <w:pPr>
-        <w:spacing w:after="0" w:line="360" w:lineRule="auto"/>
-        <w:rPr>
-          <w:rFonts w:ascii="Times New Roman" w:hAnsi="Times New Roman" w:cs="Times New Roman"/>
-          <w:sz w:val="24"/>
-          <w:szCs w:val="24"/>
-          <w:shd w:val="clear" w:color="auto" w:fill="FFFFFF"/>
-        </w:rPr>
-      </w:pPr>
-      <w:r>
-        <w:rPr>
-          <w:rFonts w:ascii="Times New Roman" w:hAnsi="Times New Roman" w:cs="Times New Roman"/>
-          <w:sz w:val="24"/>
-          <w:szCs w:val="24"/>
-          <w:shd w:val="clear" w:color="auto" w:fill="FFFFFF"/>
-        </w:rPr>
-        <w:t xml:space="preserve">4. </w:t>
-      </w:r>
-      <w:r>
-        <w:rPr>
-          <w:rFonts w:ascii="Times New Roman" w:hAnsi="Times New Roman" w:cs="Times New Roman"/>
-          <w:b/>
-          <w:bCs/>
-          <w:sz w:val="24"/>
-          <w:szCs w:val="24"/>
-          <w:shd w:val="clear" w:color="auto" w:fill="FFFFFF"/>
-        </w:rPr>
-        <w:t>Result</w:t>
-      </w:r>
-      <w:r>
-        <w:rPr>
-          <w:rFonts w:ascii="Times New Roman" w:hAnsi="Times New Roman" w:cs="Times New Roman"/>
-          <w:b/>
-          <w:bCs/>
-          <w:sz w:val="24"/>
-          <w:szCs w:val="24"/>
-          <w:shd w:val="clear" w:color="auto" w:fill="FFFFFF"/>
-        </w:rPr>
-        <w:t>s</w:t>
-      </w:r>
-      <w:r>
-        <w:rPr>
-          <w:rFonts w:ascii="Times New Roman" w:hAnsi="Times New Roman" w:cs="Times New Roman"/>
-          <w:sz w:val="24"/>
-          <w:szCs w:val="24"/>
-          <w:shd w:val="clear" w:color="auto" w:fill="FFFFFF"/>
-        </w:rPr>
-        <w:t>- screenshots/metrics, etc. (10-15 pages)</w:t>
-      </w:r>
-    </w:p>
-    <w:bookmarkEnd w:id="0"/>
+    </w:p>
+    <w:p>
+      <w:pPr>
+        <w:spacing w:after="0" w:line="360" w:lineRule="auto"/>
+        <w:jc w:val="both"/>
+        <w:rPr>
+          <w:noProof/>
+          <w14:ligatures w14:val="standardContextual"/>
+        </w:rPr>
+      </w:pPr>
+      <w:r>
+        <w:rPr>
+          <w:noProof/>
+          <w14:ligatures w14:val="standardContextual"/>
+        </w:rPr>
+        <w:drawing>
+          <wp:inline distT="0" distB="0" distL="0" distR="0" wp14:anchorId="55825D3F" wp14:editId="4EFD7A1B">
+            <wp:extent cx="5943600" cy="3403600"/>
+            <wp:effectExtent l="0" t="0" r="0" b="6350"/>
+            <wp:docPr id="7" name="Picture 6">
+              <a:extLst xmlns:a="http://schemas.openxmlformats.org/drawingml/2006/main">
+                <a:ext uri="{FF2B5EF4-FFF2-40B4-BE49-F238E27FC236}">
+                  <a16:creationId xmlns:a16="http://schemas.microsoft.com/office/drawing/2014/main" id="{3F79E879-1952-9721-9EA7-626EE0483539}"/>
+                </a:ext>
+              </a:extLst>
+            </wp:docPr>
+            <wp:cNvGraphicFramePr>
+              <a:graphicFrameLocks xmlns:a="http://schemas.openxmlformats.org/drawingml/2006/main" noChangeAspect="1"/>
+            </wp:cNvGraphicFramePr>
+            <a:graphic xmlns:a="http://schemas.openxmlformats.org/drawingml/2006/main">
+              <a:graphicData uri="http://schemas.openxmlformats.org/drawingml/2006/picture">
+                <pic:pic xmlns:pic="http://schemas.openxmlformats.org/drawingml/2006/picture">
+                  <pic:nvPicPr>
+                    <pic:cNvPr id="7" name="Picture 6">
+                      <a:extLst>
+                        <a:ext uri="{FF2B5EF4-FFF2-40B4-BE49-F238E27FC236}">
+                          <a16:creationId xmlns:a16="http://schemas.microsoft.com/office/drawing/2014/main" id="{3F79E879-1952-9721-9EA7-626EE0483539}"/>
+                        </a:ext>
+                      </a:extLst>
+                    </pic:cNvPr>
+                    <pic:cNvPicPr>
+                      <a:picLocks noChangeAspect="1"/>
+                    </pic:cNvPicPr>
+                  </pic:nvPicPr>
+                  <pic:blipFill>
+                    <a:blip r:embed="rId8">
+                      <a:extLst>
+                        <a:ext uri="{28A0092B-C50C-407E-A947-70E740481C1C}">
+                          <a14:useLocalDpi xmlns:a14="http://schemas.microsoft.com/office/drawing/2010/main" val="0"/>
+                        </a:ext>
+                      </a:extLst>
+                    </a:blip>
+                    <a:stretch>
+                      <a:fillRect/>
+                    </a:stretch>
+                  </pic:blipFill>
+                  <pic:spPr>
+                    <a:xfrm>
+                      <a:off x="0" y="0"/>
+                      <a:ext cx="5943600" cy="3403600"/>
+                    </a:xfrm>
+                    <a:prstGeom prst="rect">
+                      <a:avLst/>
+                    </a:prstGeom>
+                  </pic:spPr>
+                </pic:pic>
+              </a:graphicData>
+            </a:graphic>
+          </wp:inline>
+        </w:drawing>
+      </w:r>
+    </w:p>
+    <w:p>
+      <w:pPr>
+        <w:spacing w:after="0" w:line="360" w:lineRule="auto"/>
+        <w:jc w:val="both"/>
+        <w:rPr>
+          <w:noProof/>
+          <w14:ligatures w14:val="standardContextual"/>
+        </w:rPr>
+      </w:pPr>
+      <w:r>
+        <w:rPr>
+          <w:noProof/>
+          <w14:ligatures w14:val="standardContextual"/>
+        </w:rPr>
+        <w:lastRenderedPageBreak/>
+        <w:drawing>
+          <wp:inline distT="0" distB="0" distL="0" distR="0" wp14:anchorId="6453406F" wp14:editId="00B1A117">
+            <wp:extent cx="5943600" cy="3394075"/>
+            <wp:effectExtent l="0" t="0" r="0" b="0"/>
+            <wp:docPr id="5" name="Picture 4">
+              <a:extLst xmlns:a="http://schemas.openxmlformats.org/drawingml/2006/main">
+                <a:ext uri="{FF2B5EF4-FFF2-40B4-BE49-F238E27FC236}">
+                  <a16:creationId xmlns:a16="http://schemas.microsoft.com/office/drawing/2014/main" id="{41CEDFA1-A09B-DEA2-1428-F661B10CB522}"/>
+                </a:ext>
+              </a:extLst>
+            </wp:docPr>
+            <wp:cNvGraphicFramePr>
+              <a:graphicFrameLocks xmlns:a="http://schemas.openxmlformats.org/drawingml/2006/main" noChangeAspect="1"/>
+            </wp:cNvGraphicFramePr>
+            <a:graphic xmlns:a="http://schemas.openxmlformats.org/drawingml/2006/main">
+              <a:graphicData uri="http://schemas.openxmlformats.org/drawingml/2006/picture">
+                <pic:pic xmlns:pic="http://schemas.openxmlformats.org/drawingml/2006/picture">
+                  <pic:nvPicPr>
+                    <pic:cNvPr id="5" name="Picture 4">
+                      <a:extLst>
+                        <a:ext uri="{FF2B5EF4-FFF2-40B4-BE49-F238E27FC236}">
+                          <a16:creationId xmlns:a16="http://schemas.microsoft.com/office/drawing/2014/main" id="{41CEDFA1-A09B-DEA2-1428-F661B10CB522}"/>
+                        </a:ext>
+                      </a:extLst>
+                    </pic:cNvPr>
+                    <pic:cNvPicPr>
+                      <a:picLocks noChangeAspect="1"/>
+                    </pic:cNvPicPr>
+                  </pic:nvPicPr>
+                  <pic:blipFill>
+                    <a:blip r:embed="rId9">
+                      <a:extLst>
+                        <a:ext uri="{28A0092B-C50C-407E-A947-70E740481C1C}">
+                          <a14:useLocalDpi xmlns:a14="http://schemas.microsoft.com/office/drawing/2010/main" val="0"/>
+                        </a:ext>
+                      </a:extLst>
+                    </a:blip>
+                    <a:stretch>
+                      <a:fillRect/>
+                    </a:stretch>
+                  </pic:blipFill>
+                  <pic:spPr>
+                    <a:xfrm>
+                      <a:off x="0" y="0"/>
+                      <a:ext cx="5943600" cy="3394075"/>
+                    </a:xfrm>
+                    <a:prstGeom prst="rect">
+                      <a:avLst/>
+                    </a:prstGeom>
+                  </pic:spPr>
+                </pic:pic>
+              </a:graphicData>
+            </a:graphic>
+          </wp:inline>
+        </w:drawing>
+      </w:r>
+      <w:r>
+        <w:rPr>
+          <w:noProof/>
+          <w14:ligatures w14:val="standardContextual"/>
+        </w:rPr>
+        <w:drawing>
+          <wp:inline distT="0" distB="0" distL="0" distR="0" wp14:anchorId="159E5F89" wp14:editId="06D30D55">
+            <wp:extent cx="5943600" cy="3361690"/>
+            <wp:effectExtent l="0" t="0" r="0" b="0"/>
+            <wp:docPr id="69662083" name="Picture 4">
+              <a:extLst xmlns:a="http://schemas.openxmlformats.org/drawingml/2006/main">
+                <a:ext uri="{FF2B5EF4-FFF2-40B4-BE49-F238E27FC236}">
+                  <a16:creationId xmlns:a16="http://schemas.microsoft.com/office/drawing/2014/main" id="{F1C596E5-55A9-98AE-6A26-38DF66AD5442}"/>
+                </a:ext>
+              </a:extLst>
+            </wp:docPr>
+            <wp:cNvGraphicFramePr>
+              <a:graphicFrameLocks xmlns:a="http://schemas.openxmlformats.org/drawingml/2006/main" noChangeAspect="1"/>
+            </wp:cNvGraphicFramePr>
+            <a:graphic xmlns:a="http://schemas.openxmlformats.org/drawingml/2006/main">
+              <a:graphicData uri="http://schemas.openxmlformats.org/drawingml/2006/picture">
+                <pic:pic xmlns:pic="http://schemas.openxmlformats.org/drawingml/2006/picture">
+                  <pic:nvPicPr>
+                    <pic:cNvPr id="5" name="Picture 4">
+                      <a:extLst>
+                        <a:ext uri="{FF2B5EF4-FFF2-40B4-BE49-F238E27FC236}">
+                          <a16:creationId xmlns:a16="http://schemas.microsoft.com/office/drawing/2014/main" id="{F1C596E5-55A9-98AE-6A26-38DF66AD5442}"/>
+                        </a:ext>
+                      </a:extLst>
+                    </pic:cNvPr>
+                    <pic:cNvPicPr>
+                      <a:picLocks noChangeAspect="1"/>
+                    </pic:cNvPicPr>
+                  </pic:nvPicPr>
+                  <pic:blipFill>
+                    <a:blip r:embed="rId10">
+                      <a:extLst>
+                        <a:ext uri="{28A0092B-C50C-407E-A947-70E740481C1C}">
+                          <a14:useLocalDpi xmlns:a14="http://schemas.microsoft.com/office/drawing/2010/main" val="0"/>
+                        </a:ext>
+                      </a:extLst>
+                    </a:blip>
+                    <a:stretch>
+                      <a:fillRect/>
+                    </a:stretch>
+                  </pic:blipFill>
+                  <pic:spPr>
+                    <a:xfrm>
+                      <a:off x="0" y="0"/>
+                      <a:ext cx="5943600" cy="3361690"/>
+                    </a:xfrm>
+                    <a:prstGeom prst="rect">
+                      <a:avLst/>
+                    </a:prstGeom>
+                  </pic:spPr>
+                </pic:pic>
+              </a:graphicData>
+            </a:graphic>
+          </wp:inline>
+        </w:drawing>
+      </w:r>
+      <w:r>
+        <w:rPr>
+          <w:noProof/>
+          <w14:ligatures w14:val="standardContextual"/>
+        </w:rPr>
+        <w:lastRenderedPageBreak/>
+        <w:drawing>
+          <wp:inline distT="0" distB="0" distL="0" distR="0" wp14:anchorId="2CB6269C" wp14:editId="5777E8E3">
+            <wp:extent cx="5943600" cy="3389630"/>
+            <wp:effectExtent l="0" t="0" r="0" b="1270"/>
+            <wp:docPr id="6" name="Picture 5">
+              <a:extLst xmlns:a="http://schemas.openxmlformats.org/drawingml/2006/main">
+                <a:ext uri="{FF2B5EF4-FFF2-40B4-BE49-F238E27FC236}">
+                  <a16:creationId xmlns:a16="http://schemas.microsoft.com/office/drawing/2014/main" id="{D6021670-5CE7-E931-2755-76F6CB51E052}"/>
+                </a:ext>
+              </a:extLst>
+            </wp:docPr>
+            <wp:cNvGraphicFramePr>
+              <a:graphicFrameLocks xmlns:a="http://schemas.openxmlformats.org/drawingml/2006/main" noChangeAspect="1"/>
+            </wp:cNvGraphicFramePr>
+            <a:graphic xmlns:a="http://schemas.openxmlformats.org/drawingml/2006/main">
+              <a:graphicData uri="http://schemas.openxmlformats.org/drawingml/2006/picture">
+                <pic:pic xmlns:pic="http://schemas.openxmlformats.org/drawingml/2006/picture">
+                  <pic:nvPicPr>
+                    <pic:cNvPr id="6" name="Picture 5">
+                      <a:extLst>
+                        <a:ext uri="{FF2B5EF4-FFF2-40B4-BE49-F238E27FC236}">
+                          <a16:creationId xmlns:a16="http://schemas.microsoft.com/office/drawing/2014/main" id="{D6021670-5CE7-E931-2755-76F6CB51E052}"/>
+                        </a:ext>
+                      </a:extLst>
+                    </pic:cNvPr>
+                    <pic:cNvPicPr>
+                      <a:picLocks noChangeAspect="1"/>
+                    </pic:cNvPicPr>
+                  </pic:nvPicPr>
+                  <pic:blipFill>
+                    <a:blip r:embed="rId11">
+                      <a:extLst>
+                        <a:ext uri="{28A0092B-C50C-407E-A947-70E740481C1C}">
+                          <a14:useLocalDpi xmlns:a14="http://schemas.microsoft.com/office/drawing/2010/main" val="0"/>
+                        </a:ext>
+                      </a:extLst>
+                    </a:blip>
+                    <a:stretch>
+                      <a:fillRect/>
+                    </a:stretch>
+                  </pic:blipFill>
+                  <pic:spPr>
+                    <a:xfrm>
+                      <a:off x="0" y="0"/>
+                      <a:ext cx="5943600" cy="3389630"/>
+                    </a:xfrm>
+                    <a:prstGeom prst="rect">
+                      <a:avLst/>
+                    </a:prstGeom>
+                  </pic:spPr>
+                </pic:pic>
+              </a:graphicData>
+            </a:graphic>
+          </wp:inline>
+        </w:drawing>
+      </w:r>
+    </w:p>
+    <w:p>
+      <w:pPr>
+        <w:spacing w:after="0" w:line="360" w:lineRule="auto"/>
+        <w:jc w:val="both"/>
+        <w:rPr>
+          <w:rFonts w:ascii="Times New Roman" w:hAnsi="Times New Roman" w:cs="Times New Roman"/>
+          <w:b/>
+          <w:bCs/>
+          <w:sz w:val="32"/>
+          <w:szCs w:val="32"/>
+          <w:shd w:val="clear" w:color="auto" w:fill="FFFFFF"/>
+        </w:rPr>
+      </w:pPr>
+      <w:r>
+        <w:rPr>
+          <w:noProof/>
+          <w14:ligatures w14:val="standardContextual"/>
+        </w:rPr>
+        <w:lastRenderedPageBreak/>
+        <w:drawing>
+          <wp:inline distT="0" distB="0" distL="0" distR="0" wp14:anchorId="31F543FD" wp14:editId="1EE917B3">
+            <wp:extent cx="5943600" cy="3361690"/>
+            <wp:effectExtent l="0" t="0" r="0" b="0"/>
+            <wp:docPr id="1770254615" name="Picture 1"/>
+            <wp:cNvGraphicFramePr>
+              <a:graphicFrameLocks xmlns:a="http://schemas.openxmlformats.org/drawingml/2006/main" noChangeAspect="1"/>
+            </wp:cNvGraphicFramePr>
+            <a:graphic xmlns:a="http://schemas.openxmlformats.org/drawingml/2006/main">
+              <a:graphicData uri="http://schemas.openxmlformats.org/drawingml/2006/picture">
+                <pic:pic xmlns:pic="http://schemas.openxmlformats.org/drawingml/2006/picture">
+                  <pic:nvPicPr>
+                    <pic:cNvPr id="1770254615" name=""/>
+                    <pic:cNvPicPr/>
+                  </pic:nvPicPr>
+                  <pic:blipFill>
+                    <a:blip r:embed="rId12"/>
+                    <a:stretch>
+                      <a:fillRect/>
+                    </a:stretch>
+                  </pic:blipFill>
+                  <pic:spPr>
+                    <a:xfrm>
+                      <a:off x="0" y="0"/>
+                      <a:ext cx="5943600" cy="3361690"/>
+                    </a:xfrm>
+                    <a:prstGeom prst="rect">
+                      <a:avLst/>
+                    </a:prstGeom>
+                  </pic:spPr>
+                </pic:pic>
+              </a:graphicData>
+            </a:graphic>
+          </wp:inline>
+        </w:drawing>
+      </w:r>
+      <w:r>
+        <w:rPr>
+          <w:rFonts w:ascii="Times New Roman" w:hAnsi="Times New Roman" w:cs="Times New Roman"/>
+          <w:b/>
+          <w:bCs/>
+          <w:sz w:val="32"/>
+          <w:szCs w:val="32"/>
+          <w:shd w:val="clear" w:color="auto" w:fill="FFFFFF"/>
+        </w:rPr>
+        <w:drawing>
+          <wp:inline distT="0" distB="0" distL="0" distR="0" wp14:anchorId="18CB745D" wp14:editId="3B06F1A3">
+            <wp:extent cx="5943600" cy="3380740"/>
+            <wp:effectExtent l="0" t="0" r="0" b="0"/>
+            <wp:docPr id="710083352" name="Picture 9">
+              <a:extLst xmlns:a="http://schemas.openxmlformats.org/drawingml/2006/main">
+                <a:ext uri="{FF2B5EF4-FFF2-40B4-BE49-F238E27FC236}">
+                  <a16:creationId xmlns:a16="http://schemas.microsoft.com/office/drawing/2014/main" id="{D7EA2F7B-D3DC-E607-6AF0-60F1C7CFE341}"/>
+                </a:ext>
+              </a:extLst>
+            </wp:docPr>
+            <wp:cNvGraphicFramePr>
+              <a:graphicFrameLocks xmlns:a="http://schemas.openxmlformats.org/drawingml/2006/main" noChangeAspect="1"/>
+            </wp:cNvGraphicFramePr>
+            <a:graphic xmlns:a="http://schemas.openxmlformats.org/drawingml/2006/main">
+              <a:graphicData uri="http://schemas.openxmlformats.org/drawingml/2006/picture">
+                <pic:pic xmlns:pic="http://schemas.openxmlformats.org/drawingml/2006/picture">
+                  <pic:nvPicPr>
+                    <pic:cNvPr id="10" name="Picture 9">
+                      <a:extLst>
+                        <a:ext uri="{FF2B5EF4-FFF2-40B4-BE49-F238E27FC236}">
+                          <a16:creationId xmlns:a16="http://schemas.microsoft.com/office/drawing/2014/main" id="{D7EA2F7B-D3DC-E607-6AF0-60F1C7CFE341}"/>
+                        </a:ext>
+                      </a:extLst>
+                    </pic:cNvPr>
+                    <pic:cNvPicPr>
+                      <a:picLocks noChangeAspect="1"/>
+                    </pic:cNvPicPr>
+                  </pic:nvPicPr>
+                  <pic:blipFill>
+                    <a:blip r:embed="rId13">
+                      <a:extLst>
+                        <a:ext uri="{28A0092B-C50C-407E-A947-70E740481C1C}">
+                          <a14:useLocalDpi xmlns:a14="http://schemas.microsoft.com/office/drawing/2010/main" val="0"/>
+                        </a:ext>
+                      </a:extLst>
+                    </a:blip>
+                    <a:stretch>
+                      <a:fillRect/>
+                    </a:stretch>
+                  </pic:blipFill>
+                  <pic:spPr>
+                    <a:xfrm>
+                      <a:off x="0" y="0"/>
+                      <a:ext cx="5943600" cy="3380740"/>
+                    </a:xfrm>
+                    <a:prstGeom prst="rect">
+                      <a:avLst/>
+                    </a:prstGeom>
+                  </pic:spPr>
+                </pic:pic>
+              </a:graphicData>
+            </a:graphic>
+          </wp:inline>
+        </w:drawing>
+      </w:r>
+    </w:p>
+    <w:p>
+      <w:pPr>
+        <w:spacing w:after="0" w:line="360" w:lineRule="auto"/>
+        <w:jc w:val="both"/>
+        <w:rPr>
+          <w:rFonts w:ascii="Times New Roman" w:hAnsi="Times New Roman" w:cs="Times New Roman"/>
+          <w:b/>
+          <w:bCs/>
+          <w:sz w:val="32"/>
+          <w:szCs w:val="32"/>
+          <w:shd w:val="clear" w:color="auto" w:fill="FFFFFF"/>
+        </w:rPr>
+      </w:pPr>
+      <w:r>
+        <w:rPr>
+          <w:rFonts w:ascii="Times New Roman" w:hAnsi="Times New Roman" w:cs="Times New Roman"/>
+          <w:b/>
+          <w:bCs/>
+          <w:sz w:val="32"/>
+          <w:szCs w:val="32"/>
+          <w:shd w:val="clear" w:color="auto" w:fill="FFFFFF"/>
+        </w:rPr>
+        <w:lastRenderedPageBreak/>
+        <w:drawing>
+          <wp:inline distT="0" distB="0" distL="0" distR="0" wp14:anchorId="440812E8" wp14:editId="13603802">
+            <wp:extent cx="5943600" cy="3380740"/>
+            <wp:effectExtent l="0" t="0" r="0" b="0"/>
+            <wp:docPr id="1662311210" name="Picture 4">
+              <a:extLst xmlns:a="http://schemas.openxmlformats.org/drawingml/2006/main">
+                <a:ext uri="{FF2B5EF4-FFF2-40B4-BE49-F238E27FC236}">
+                  <a16:creationId xmlns:a16="http://schemas.microsoft.com/office/drawing/2014/main" id="{186DC725-25E8-D0A8-B4A1-C1A32F98E867}"/>
+                </a:ext>
+              </a:extLst>
+            </wp:docPr>
+            <wp:cNvGraphicFramePr>
+              <a:graphicFrameLocks xmlns:a="http://schemas.openxmlformats.org/drawingml/2006/main" noChangeAspect="1"/>
+            </wp:cNvGraphicFramePr>
+            <a:graphic xmlns:a="http://schemas.openxmlformats.org/drawingml/2006/main">
+              <a:graphicData uri="http://schemas.openxmlformats.org/drawingml/2006/picture">
+                <pic:pic xmlns:pic="http://schemas.openxmlformats.org/drawingml/2006/picture">
+                  <pic:nvPicPr>
+                    <pic:cNvPr id="5" name="Picture 4">
+                      <a:extLst>
+                        <a:ext uri="{FF2B5EF4-FFF2-40B4-BE49-F238E27FC236}">
+                          <a16:creationId xmlns:a16="http://schemas.microsoft.com/office/drawing/2014/main" id="{186DC725-25E8-D0A8-B4A1-C1A32F98E867}"/>
+                        </a:ext>
+                      </a:extLst>
+                    </pic:cNvPr>
+                    <pic:cNvPicPr>
+                      <a:picLocks noChangeAspect="1"/>
+                    </pic:cNvPicPr>
+                  </pic:nvPicPr>
+                  <pic:blipFill>
+                    <a:blip r:embed="rId14">
+                      <a:extLst>
+                        <a:ext uri="{28A0092B-C50C-407E-A947-70E740481C1C}">
+                          <a14:useLocalDpi xmlns:a14="http://schemas.microsoft.com/office/drawing/2010/main" val="0"/>
+                        </a:ext>
+                      </a:extLst>
+                    </a:blip>
+                    <a:stretch>
+                      <a:fillRect/>
+                    </a:stretch>
+                  </pic:blipFill>
+                  <pic:spPr>
+                    <a:xfrm>
+                      <a:off x="0" y="0"/>
+                      <a:ext cx="5943600" cy="3380740"/>
+                    </a:xfrm>
+                    <a:prstGeom prst="rect">
+                      <a:avLst/>
+                    </a:prstGeom>
+                  </pic:spPr>
+                </pic:pic>
+              </a:graphicData>
+            </a:graphic>
+          </wp:inline>
+        </w:drawing>
+      </w:r>
+    </w:p>
+    <w:p>
+      <w:pPr>
+        <w:spacing w:after="0" w:line="360" w:lineRule="auto"/>
+        <w:jc w:val="both"/>
+        <w:rPr>
+          <w:rFonts w:ascii="Times New Roman" w:hAnsi="Times New Roman" w:cs="Times New Roman"/>
+          <w:b/>
+          <w:bCs/>
+          <w:sz w:val="32"/>
+          <w:szCs w:val="32"/>
+          <w:shd w:val="clear" w:color="auto" w:fill="FFFFFF"/>
+        </w:rPr>
+      </w:pPr>
+      <w:r>
+        <w:rPr>
+          <w:rFonts w:ascii="Times New Roman" w:hAnsi="Times New Roman" w:cs="Times New Roman"/>
+          <w:b/>
+          <w:bCs/>
+          <w:sz w:val="32"/>
+          <w:szCs w:val="32"/>
+          <w:shd w:val="clear" w:color="auto" w:fill="FFFFFF"/>
+        </w:rPr>
+        <w:drawing>
+          <wp:inline distT="0" distB="0" distL="0" distR="0" wp14:anchorId="609C426D" wp14:editId="26664C1C">
+            <wp:extent cx="5943600" cy="3394075"/>
+            <wp:effectExtent l="0" t="0" r="0" b="0"/>
+            <wp:docPr id="1314107904" name="Picture 4">
+              <a:extLst xmlns:a="http://schemas.openxmlformats.org/drawingml/2006/main">
+                <a:ext uri="{FF2B5EF4-FFF2-40B4-BE49-F238E27FC236}">
+                  <a16:creationId xmlns:a16="http://schemas.microsoft.com/office/drawing/2014/main" id="{26F10916-A067-7704-3B96-9400E57EE4DF}"/>
+                </a:ext>
+              </a:extLst>
+            </wp:docPr>
+            <wp:cNvGraphicFramePr>
+              <a:graphicFrameLocks xmlns:a="http://schemas.openxmlformats.org/drawingml/2006/main" noChangeAspect="1"/>
+            </wp:cNvGraphicFramePr>
+            <a:graphic xmlns:a="http://schemas.openxmlformats.org/drawingml/2006/main">
+              <a:graphicData uri="http://schemas.openxmlformats.org/drawingml/2006/picture">
+                <pic:pic xmlns:pic="http://schemas.openxmlformats.org/drawingml/2006/picture">
+                  <pic:nvPicPr>
+                    <pic:cNvPr id="5" name="Picture 4">
+                      <a:extLst>
+                        <a:ext uri="{FF2B5EF4-FFF2-40B4-BE49-F238E27FC236}">
+                          <a16:creationId xmlns:a16="http://schemas.microsoft.com/office/drawing/2014/main" id="{26F10916-A067-7704-3B96-9400E57EE4DF}"/>
+                        </a:ext>
+                      </a:extLst>
+                    </pic:cNvPr>
+                    <pic:cNvPicPr>
+                      <a:picLocks noChangeAspect="1"/>
+                    </pic:cNvPicPr>
+                  </pic:nvPicPr>
+                  <pic:blipFill>
+                    <a:blip r:embed="rId15">
+                      <a:extLst>
+                        <a:ext uri="{28A0092B-C50C-407E-A947-70E740481C1C}">
+                          <a14:useLocalDpi xmlns:a14="http://schemas.microsoft.com/office/drawing/2010/main" val="0"/>
+                        </a:ext>
+                      </a:extLst>
+                    </a:blip>
+                    <a:stretch>
+                      <a:fillRect/>
+                    </a:stretch>
+                  </pic:blipFill>
+                  <pic:spPr>
+                    <a:xfrm>
+                      <a:off x="0" y="0"/>
+                      <a:ext cx="5943600" cy="3394075"/>
+                    </a:xfrm>
+                    <a:prstGeom prst="rect">
+                      <a:avLst/>
+                    </a:prstGeom>
+                  </pic:spPr>
+                </pic:pic>
+              </a:graphicData>
+            </a:graphic>
+          </wp:inline>
+        </w:drawing>
+      </w:r>
+    </w:p>
+    <w:p>
+      <w:pPr>
+        <w:spacing w:after="0" w:line="360" w:lineRule="auto"/>
+        <w:jc w:val="both"/>
+        <w:rPr>
+          <w:rFonts w:ascii="Times New Roman" w:hAnsi="Times New Roman" w:cs="Times New Roman"/>
+          <w:b/>
+          <w:bCs/>
+          <w:sz w:val="32"/>
+          <w:szCs w:val="32"/>
+          <w:shd w:val="clear" w:color="auto" w:fill="FFFFFF"/>
+        </w:rPr>
+      </w:pPr>
+      <w:r>
+        <w:rPr>
+          <w:rFonts w:ascii="Times New Roman" w:hAnsi="Times New Roman" w:cs="Times New Roman"/>
+          <w:b/>
+          <w:bCs/>
+          <w:sz w:val="32"/>
+          <w:szCs w:val="32"/>
+          <w:shd w:val="clear" w:color="auto" w:fill="FFFFFF"/>
+        </w:rPr>
+        <w:lastRenderedPageBreak/>
+        <w:drawing>
+          <wp:inline distT="0" distB="0" distL="0" distR="0" wp14:anchorId="3903A459" wp14:editId="50AFF368">
+            <wp:extent cx="5943600" cy="3385185"/>
+            <wp:effectExtent l="0" t="0" r="0" b="5715"/>
+            <wp:docPr id="1794512985" name="Picture 6">
+              <a:extLst xmlns:a="http://schemas.openxmlformats.org/drawingml/2006/main">
+                <a:ext uri="{FF2B5EF4-FFF2-40B4-BE49-F238E27FC236}">
+                  <a16:creationId xmlns:a16="http://schemas.microsoft.com/office/drawing/2014/main" id="{5B2B7612-3B0D-6AAA-E6AA-765FE5A840F5}"/>
+                </a:ext>
+              </a:extLst>
+            </wp:docPr>
+            <wp:cNvGraphicFramePr>
+              <a:graphicFrameLocks xmlns:a="http://schemas.openxmlformats.org/drawingml/2006/main" noChangeAspect="1"/>
+            </wp:cNvGraphicFramePr>
+            <a:graphic xmlns:a="http://schemas.openxmlformats.org/drawingml/2006/main">
+              <a:graphicData uri="http://schemas.openxmlformats.org/drawingml/2006/picture">
+                <pic:pic xmlns:pic="http://schemas.openxmlformats.org/drawingml/2006/picture">
+                  <pic:nvPicPr>
+                    <pic:cNvPr id="7" name="Picture 6">
+                      <a:extLst>
+                        <a:ext uri="{FF2B5EF4-FFF2-40B4-BE49-F238E27FC236}">
+                          <a16:creationId xmlns:a16="http://schemas.microsoft.com/office/drawing/2014/main" id="{5B2B7612-3B0D-6AAA-E6AA-765FE5A840F5}"/>
+                        </a:ext>
+                      </a:extLst>
+                    </pic:cNvPr>
+                    <pic:cNvPicPr>
+                      <a:picLocks noChangeAspect="1"/>
+                    </pic:cNvPicPr>
+                  </pic:nvPicPr>
+                  <pic:blipFill>
+                    <a:blip r:embed="rId16">
+                      <a:extLst>
+                        <a:ext uri="{28A0092B-C50C-407E-A947-70E740481C1C}">
+                          <a14:useLocalDpi xmlns:a14="http://schemas.microsoft.com/office/drawing/2010/main" val="0"/>
+                        </a:ext>
+                      </a:extLst>
+                    </a:blip>
+                    <a:stretch>
+                      <a:fillRect/>
+                    </a:stretch>
+                  </pic:blipFill>
+                  <pic:spPr>
+                    <a:xfrm>
+                      <a:off x="0" y="0"/>
+                      <a:ext cx="5943600" cy="3385185"/>
+                    </a:xfrm>
+                    <a:prstGeom prst="rect">
+                      <a:avLst/>
+                    </a:prstGeom>
+                  </pic:spPr>
+                </pic:pic>
+              </a:graphicData>
+            </a:graphic>
+          </wp:inline>
+        </w:drawing>
+      </w:r>
+    </w:p>
+    <w:p>
+      <w:pPr>
+        <w:spacing w:after="0" w:line="360" w:lineRule="auto"/>
+        <w:jc w:val="both"/>
+        <w:rPr>
+          <w:rFonts w:ascii="Times New Roman" w:hAnsi="Times New Roman" w:cs="Times New Roman"/>
+          <w:b/>
+          <w:bCs/>
+          <w:sz w:val="32"/>
+          <w:szCs w:val="32"/>
+          <w:shd w:val="clear" w:color="auto" w:fill="FFFFFF"/>
+        </w:rPr>
+      </w:pPr>
+    </w:p>
+    <w:p>
+      <w:pPr>
+        <w:spacing w:after="0" w:line="360" w:lineRule="auto"/>
+        <w:jc w:val="both"/>
+        <w:rPr>
+          <w:rFonts w:ascii="Times New Roman" w:hAnsi="Times New Roman" w:cs="Times New Roman"/>
+          <w:sz w:val="24"/>
+          <w:szCs w:val="24"/>
+          <w:shd w:val="clear" w:color="auto" w:fill="FFFFFF"/>
+        </w:rPr>
+      </w:pPr>
+    </w:p>
+    <w:p>
+      <w:pPr>
+        <w:spacing w:after="0" w:line="360" w:lineRule="auto"/>
+        <w:jc w:val="both"/>
+        <w:rPr>
+          <w:rFonts w:ascii="Times New Roman" w:hAnsi="Times New Roman" w:cs="Times New Roman"/>
+          <w:sz w:val="24"/>
+          <w:szCs w:val="24"/>
+          <w:shd w:val="clear" w:color="auto" w:fill="FFFFFF"/>
+        </w:rPr>
+      </w:pPr>
+    </w:p>
+    <w:p>
+      <w:pPr>
+        <w:spacing w:after="0" w:line="360" w:lineRule="auto"/>
+        <w:jc w:val="both"/>
+        <w:rPr>
+          <w:rFonts w:ascii="Times New Roman" w:hAnsi="Times New Roman" w:cs="Times New Roman"/>
+          <w:sz w:val="24"/>
+          <w:szCs w:val="24"/>
+          <w:shd w:val="clear" w:color="auto" w:fill="FFFFFF"/>
+        </w:rPr>
+      </w:pPr>
+    </w:p>
+    <w:p>
+      <w:pPr>
+        <w:spacing w:after="0" w:line="360" w:lineRule="auto"/>
+        <w:jc w:val="both"/>
+        <w:rPr>
+          <w:rFonts w:ascii="Times New Roman" w:hAnsi="Times New Roman" w:cs="Times New Roman"/>
+          <w:sz w:val="24"/>
+          <w:szCs w:val="24"/>
+          <w:shd w:val="clear" w:color="auto" w:fill="FFFFFF"/>
+        </w:rPr>
+      </w:pPr>
+    </w:p>
+    <w:p>
+      <w:pPr>
+        <w:spacing w:after="0" w:line="360" w:lineRule="auto"/>
+        <w:jc w:val="both"/>
+        <w:rPr>
+          <w:rFonts w:ascii="Times New Roman" w:hAnsi="Times New Roman" w:cs="Times New Roman"/>
+          <w:sz w:val="24"/>
+          <w:szCs w:val="24"/>
+          <w:shd w:val="clear" w:color="auto" w:fill="FFFFFF"/>
+        </w:rPr>
+      </w:pPr>
+    </w:p>
+    <w:p>
+      <w:pPr>
+        <w:spacing w:after="0" w:line="360" w:lineRule="auto"/>
+        <w:jc w:val="both"/>
+        <w:rPr>
+          <w:rFonts w:ascii="Times New Roman" w:hAnsi="Times New Roman" w:cs="Times New Roman"/>
+          <w:sz w:val="24"/>
+          <w:szCs w:val="24"/>
+          <w:shd w:val="clear" w:color="auto" w:fill="FFFFFF"/>
+        </w:rPr>
+      </w:pPr>
+    </w:p>
+    <w:p>
+      <w:pPr>
+        <w:spacing w:after="0" w:line="360" w:lineRule="auto"/>
+        <w:jc w:val="both"/>
+        <w:rPr>
+          <w:rFonts w:ascii="Times New Roman" w:hAnsi="Times New Roman" w:cs="Times New Roman"/>
+          <w:sz w:val="24"/>
+          <w:szCs w:val="24"/>
+          <w:shd w:val="clear" w:color="auto" w:fill="FFFFFF"/>
+        </w:rPr>
+      </w:pPr>
+    </w:p>
+    <w:p>
+      <w:pPr>
+        <w:spacing w:after="0" w:line="360" w:lineRule="auto"/>
+        <w:jc w:val="both"/>
+        <w:rPr>
+          <w:rFonts w:ascii="Times New Roman" w:hAnsi="Times New Roman" w:cs="Times New Roman"/>
+          <w:sz w:val="24"/>
+          <w:szCs w:val="24"/>
+          <w:shd w:val="clear" w:color="auto" w:fill="FFFFFF"/>
+        </w:rPr>
+      </w:pPr>
+    </w:p>
+    <w:p>
+      <w:pPr>
+        <w:spacing w:after="0" w:line="360" w:lineRule="auto"/>
+        <w:jc w:val="both"/>
+        <w:rPr>
+          <w:rFonts w:ascii="Times New Roman" w:hAnsi="Times New Roman" w:cs="Times New Roman"/>
+          <w:sz w:val="24"/>
+          <w:szCs w:val="24"/>
+          <w:shd w:val="clear" w:color="auto" w:fill="FFFFFF"/>
+        </w:rPr>
+      </w:pPr>
+    </w:p>
+    <w:p>
+      <w:pPr>
+        <w:spacing w:after="0" w:line="360" w:lineRule="auto"/>
+        <w:jc w:val="both"/>
+        <w:rPr>
+          <w:rFonts w:ascii="Times New Roman" w:hAnsi="Times New Roman" w:cs="Times New Roman"/>
+          <w:sz w:val="24"/>
+          <w:szCs w:val="24"/>
+          <w:shd w:val="clear" w:color="auto" w:fill="FFFFFF"/>
+        </w:rPr>
+      </w:pPr>
+    </w:p>
+    <w:p>
+      <w:pPr>
+        <w:spacing w:after="0" w:line="360" w:lineRule="auto"/>
+        <w:jc w:val="both"/>
+        <w:rPr>
+          <w:rFonts w:ascii="Times New Roman" w:hAnsi="Times New Roman" w:cs="Times New Roman"/>
+          <w:sz w:val="24"/>
+          <w:szCs w:val="24"/>
+          <w:shd w:val="clear" w:color="auto" w:fill="FFFFFF"/>
+        </w:rPr>
+      </w:pPr>
+    </w:p>
+    <w:p>
+      <w:pPr>
+        <w:spacing w:after="0" w:line="360" w:lineRule="auto"/>
+        <w:jc w:val="both"/>
+        <w:rPr>
+          <w:rFonts w:ascii="Times New Roman" w:hAnsi="Times New Roman" w:cs="Times New Roman"/>
+          <w:sz w:val="24"/>
+          <w:szCs w:val="24"/>
+          <w:shd w:val="clear" w:color="auto" w:fill="FFFFFF"/>
+        </w:rPr>
+      </w:pPr>
+    </w:p>
+    <w:p>
+      <w:pPr>
+        <w:spacing w:after="0" w:line="360" w:lineRule="auto"/>
+        <w:jc w:val="both"/>
+        <w:rPr>
+          <w:rFonts w:ascii="Times New Roman" w:hAnsi="Times New Roman" w:cs="Times New Roman"/>
+          <w:sz w:val="24"/>
+          <w:szCs w:val="24"/>
+          <w:shd w:val="clear" w:color="auto" w:fill="FFFFFF"/>
+        </w:rPr>
+      </w:pPr>
+    </w:p>
+    <w:p>
+      <w:pPr>
+        <w:spacing w:after="0" w:line="360" w:lineRule="auto"/>
+        <w:jc w:val="both"/>
+        <w:rPr>
+          <w:rFonts w:ascii="Times New Roman" w:hAnsi="Times New Roman" w:cs="Times New Roman"/>
+          <w:sz w:val="24"/>
+          <w:szCs w:val="24"/>
+          <w:shd w:val="clear" w:color="auto" w:fill="FFFFFF"/>
+        </w:rPr>
+      </w:pPr>
+    </w:p>
+    <w:p>
+      <w:pPr>
+        <w:spacing w:after="0" w:line="360" w:lineRule="auto"/>
+        <w:jc w:val="both"/>
+        <w:rPr>
+          <w:rFonts w:ascii="Times New Roman" w:hAnsi="Times New Roman" w:cs="Times New Roman"/>
+          <w:sz w:val="24"/>
+          <w:szCs w:val="24"/>
+          <w:shd w:val="clear" w:color="auto" w:fill="FFFFFF"/>
+        </w:rPr>
+      </w:pPr>
+    </w:p>
     <w:p>
       <w:pPr>
         <w:spacing w:line="360" w:lineRule="auto"/>
@@ -4640,25 +4914,6 @@
           <w:shd w:val="clear" w:color="auto" w:fill="FFFFFF"/>
         </w:rPr>
       </w:pPr>
-      <w:r>
-        <w:rPr>
-          <w:rFonts w:ascii="Times New Roman" w:hAnsi="Times New Roman" w:cs="Times New Roman"/>
-          <w:b/>
-          <w:sz w:val="24"/>
-          <w:szCs w:val="24"/>
-          <w:shd w:val="clear" w:color="auto" w:fill="FFFFFF"/>
-        </w:rPr>
-        <w:t>References</w:t>
-      </w:r>
-      <w:r>
-        <w:rPr>
-          <w:rFonts w:ascii="Times New Roman" w:hAnsi="Times New Roman" w:cs="Times New Roman"/>
-          <w:sz w:val="24"/>
-          <w:szCs w:val="24"/>
-          <w:shd w:val="clear" w:color="auto" w:fill="FFFFFF"/>
-        </w:rPr>
-        <w:t xml:space="preserve"> (if any, style-API)</w:t>
-      </w:r>
     </w:p>
     <w:p>
       <w:pPr>
@@ -4817,21 +5072,10 @@
     <w:p>
       <w:pPr>
         <w:spacing w:line="360" w:lineRule="auto"/>
-        <w:rPr>
-          <w:rFonts w:ascii="Times New Roman" w:hAnsi="Times New Roman" w:cs="Times New Roman"/>
-          <w:sz w:val="24"/>
-          <w:szCs w:val="24"/>
-          <w:shd w:val="clear" w:color="auto" w:fill="FFFFFF"/>
-        </w:rPr>
-      </w:pPr>
-    </w:p>
-    <w:p>
-      <w:pPr>
-        <w:spacing w:line="360" w:lineRule="auto"/>
       </w:pPr>
     </w:p>
     <w:sectPr>
-      <w:footerReference w:type="default" r:id="rId8"/>
+      <w:footerReference w:type="default" r:id="rId17"/>
       <w:pgSz w:w="12240" w:h="15840"/>
       <w:pgMar w:top="1440" w:right="1440" w:bottom="1440" w:left="1440" w:header="720" w:footer="720" w:gutter="0"/>
       <w:pgBorders w:display="firstPage" w:offsetFrom="page">
@@ -5868,7 +6112,7 @@
   <w:style w:type="paragraph" w:default="1" w:styleId="Normal">
     <w:name w:val="Normal"/>
     <w:qFormat/>
-    <w:rsid w:val="009963C0"/>
+    <w:rsid w:val="00ED0F6A"/>
     <w:pPr>
       <w:spacing w:after="200" w:line="276" w:lineRule="auto"/>
     </w:pPr>
@@ -5929,7 +6173,6 @@
   <w:style w:type="character" w:default="1" w:styleId="DefaultParagraphFont">
     <w:name w:val="Default Paragraph Font"/>
     <w:uiPriority w:val="1"/>
-    <w:semiHidden/>
     <w:unhideWhenUsed/>
   </w:style>
   <w:style w:type="table" w:default="1" w:styleId="TableNormal">

</xml_diff>